<commit_message>
jar builder added and the report has been updated
</commit_message>
<xml_diff>
--- a/doc/MorraProjectReport.docx
+++ b/doc/MorraProjectReport.docx
@@ -402,8 +402,19 @@
                 <w:sz w:val="24"/>
                 <w:szCs w:val="24"/>
               </w:rPr>
-              <w:t>Sebastien Zekpa</w:t>
+              <w:t xml:space="preserve">Sebastien </w:t>
             </w:r>
+            <w:proofErr w:type="spellStart"/>
+            <w:r>
+              <w:rPr>
+                <w:rFonts w:ascii="Arial" w:hAnsi="Arial" w:cs="Arial"/>
+                <w:b/>
+                <w:sz w:val="24"/>
+                <w:szCs w:val="24"/>
+              </w:rPr>
+              <w:t>Zekpa</w:t>
+            </w:r>
+            <w:proofErr w:type="spellEnd"/>
           </w:p>
         </w:tc>
       </w:tr>
@@ -439,6 +450,7 @@
           <w:szCs w:val="24"/>
         </w:rPr>
       </w:pPr>
+      <w:proofErr w:type="spellStart"/>
       <w:r>
         <w:rPr>
           <w:rFonts w:ascii="Arial" w:hAnsi="Arial" w:cs="Arial"/>
@@ -448,6 +460,7 @@
         </w:rPr>
         <w:t>Morra</w:t>
       </w:r>
+      <w:proofErr w:type="spellEnd"/>
       <w:r>
         <w:rPr>
           <w:rFonts w:ascii="Arial" w:hAnsi="Arial" w:cs="Arial"/>
@@ -667,7 +680,15 @@
         <w:t>the team</w:t>
       </w:r>
       <w:r>
-        <w:t xml:space="preserve"> tried to show some key aspects learned; e,g:</w:t>
+        <w:t xml:space="preserve"> tried to show some key aspects learned; </w:t>
+      </w:r>
+      <w:proofErr w:type="spellStart"/>
+      <w:r>
+        <w:t>e,g</w:t>
+      </w:r>
+      <w:proofErr w:type="spellEnd"/>
+      <w:r>
+        <w:t>:</w:t>
       </w:r>
     </w:p>
     <w:p>
@@ -691,8 +712,16 @@
         <w:rPr>
           <w:bCs/>
         </w:rPr>
-        <w:t xml:space="preserve"> (the main class is just an entry point then the flow of the program is managed by the GameController</w:t>
-      </w:r>
+        <w:t xml:space="preserve"> (the main class is just an entry point then the flow of the program is managed by the </w:t>
+      </w:r>
+      <w:proofErr w:type="spellStart"/>
+      <w:r>
+        <w:rPr>
+          <w:bCs/>
+        </w:rPr>
+        <w:t>GameController</w:t>
+      </w:r>
+      <w:proofErr w:type="spellEnd"/>
       <w:r>
         <w:rPr>
           <w:bCs/>
@@ -721,7 +750,21 @@
         <w:rPr>
           <w:bCs/>
         </w:rPr>
-        <w:t xml:space="preserve">Use of design pattern (GameController is </w:t>
+        <w:t>Use of design pattern (</w:t>
+      </w:r>
+      <w:proofErr w:type="spellStart"/>
+      <w:r>
+        <w:rPr>
+          <w:bCs/>
+        </w:rPr>
+        <w:t>GameController</w:t>
+      </w:r>
+      <w:proofErr w:type="spellEnd"/>
+      <w:r>
+        <w:rPr>
+          <w:bCs/>
+        </w:rPr>
+        <w:t xml:space="preserve"> is </w:t>
       </w:r>
       <w:r>
         <w:rPr>
@@ -741,11 +784,19 @@
           <w:bCs/>
         </w:rPr>
       </w:pPr>
-      <w:r>
-        <w:rPr>
-          <w:bCs/>
-        </w:rPr>
-        <w:t>Incapsulation (</w:t>
+      <w:proofErr w:type="spellStart"/>
+      <w:r>
+        <w:rPr>
+          <w:bCs/>
+        </w:rPr>
+        <w:t>Incapsulation</w:t>
+      </w:r>
+      <w:proofErr w:type="spellEnd"/>
+      <w:r>
+        <w:rPr>
+          <w:bCs/>
+        </w:rPr>
+        <w:t xml:space="preserve"> (</w:t>
       </w:r>
       <w:r>
         <w:rPr>
@@ -801,12 +852,14 @@
         </w:rPr>
         <w:t xml:space="preserve">only </w:t>
       </w:r>
+      <w:proofErr w:type="spellStart"/>
       <w:r>
         <w:rPr>
           <w:bCs/>
         </w:rPr>
         <w:t>getters&amp;setters</w:t>
       </w:r>
+      <w:proofErr w:type="spellEnd"/>
       <w:r>
         <w:rPr>
           <w:bCs/>
@@ -943,7 +996,49 @@
         <w:rPr>
           <w:bCs/>
         </w:rPr>
-        <w:t>(e.g.: Player.hasOdds() &amp; Player.hasOdds(boolean).)</w:t>
+        <w:t xml:space="preserve">(e.g.: </w:t>
+      </w:r>
+      <w:proofErr w:type="spellStart"/>
+      <w:r>
+        <w:rPr>
+          <w:bCs/>
+        </w:rPr>
+        <w:t>Player.hasOdds</w:t>
+      </w:r>
+      <w:proofErr w:type="spellEnd"/>
+      <w:r>
+        <w:rPr>
+          <w:bCs/>
+        </w:rPr>
+        <w:t xml:space="preserve">() &amp; </w:t>
+      </w:r>
+      <w:proofErr w:type="spellStart"/>
+      <w:r>
+        <w:rPr>
+          <w:bCs/>
+        </w:rPr>
+        <w:t>Player.hasOdds</w:t>
+      </w:r>
+      <w:proofErr w:type="spellEnd"/>
+      <w:r>
+        <w:rPr>
+          <w:bCs/>
+        </w:rPr>
+        <w:t>(</w:t>
+      </w:r>
+      <w:proofErr w:type="spellStart"/>
+      <w:r>
+        <w:rPr>
+          <w:bCs/>
+        </w:rPr>
+        <w:t>boolean</w:t>
+      </w:r>
+      <w:proofErr w:type="spellEnd"/>
+      <w:r>
+        <w:rPr>
+          <w:bCs/>
+        </w:rPr>
+        <w:t>).)</w:t>
       </w:r>
     </w:p>
     <w:p>
@@ -961,7 +1056,21 @@
         <w:rPr>
           <w:bCs/>
         </w:rPr>
-        <w:t xml:space="preserve">Method overriding (showFingers() in Player </w:t>
+        <w:t>Method overriding (</w:t>
+      </w:r>
+      <w:proofErr w:type="spellStart"/>
+      <w:r>
+        <w:rPr>
+          <w:bCs/>
+        </w:rPr>
+        <w:t>showFingers</w:t>
+      </w:r>
+      <w:proofErr w:type="spellEnd"/>
+      <w:r>
+        <w:rPr>
+          <w:bCs/>
+        </w:rPr>
+        <w:t xml:space="preserve">() in Player </w:t>
       </w:r>
       <w:r>
         <w:rPr>
@@ -981,8 +1090,6 @@
         </w:rPr>
         <w:t>behaviours when that method is called.</w:t>
       </w:r>
-      <w:bookmarkStart w:id="0" w:name="_GoBack"/>
-      <w:bookmarkEnd w:id="0"/>
     </w:p>
     <w:p>
       <w:pPr>
@@ -1007,13 +1114,102 @@
         </w:rPr>
         <w:t>: Eclipse IDE, Papyrus UML, Git</w:t>
       </w:r>
-    </w:p>
-    <w:p>
-      <w:pPr>
-        <w:rPr>
-          <w:bCs/>
-        </w:rPr>
-      </w:pPr>
+      <w:r>
+        <w:rPr>
+          <w:bCs/>
+        </w:rPr>
+        <w:t>, Ant</w:t>
+      </w:r>
+    </w:p>
+    <w:p>
+      <w:pPr>
+        <w:rPr>
+          <w:bCs/>
+        </w:rPr>
+      </w:pPr>
+    </w:p>
+    <w:p>
+      <w:pPr>
+        <w:ind w:left="360"/>
+        <w:jc w:val="both"/>
+        <w:rPr>
+          <w:rFonts w:ascii="Times New Roman" w:hAnsi="Times New Roman"/>
+          <w:b/>
+          <w:u w:val="single"/>
+        </w:rPr>
+      </w:pPr>
+      <w:r>
+        <w:rPr>
+          <w:rFonts w:ascii="Times New Roman" w:hAnsi="Times New Roman"/>
+          <w:b/>
+          <w:u w:val="single"/>
+        </w:rPr>
+        <w:t>Team roles</w:t>
+      </w:r>
+    </w:p>
+    <w:p>
+      <w:pPr>
+        <w:rPr>
+          <w:b/>
+        </w:rPr>
+      </w:pPr>
+      <w:r>
+        <w:rPr>
+          <w:b/>
+        </w:rPr>
+        <w:t>Lorenzo</w:t>
+      </w:r>
+    </w:p>
+    <w:p>
+      <w:r>
+        <w:t>…</w:t>
+      </w:r>
+    </w:p>
+    <w:p>
+      <w:pPr>
+        <w:rPr>
+          <w:b/>
+        </w:rPr>
+      </w:pPr>
+      <w:proofErr w:type="spellStart"/>
+      <w:r>
+        <w:rPr>
+          <w:b/>
+        </w:rPr>
+        <w:t>Nassima</w:t>
+      </w:r>
+      <w:proofErr w:type="spellEnd"/>
+    </w:p>
+    <w:p>
+      <w:r>
+        <w:t>…</w:t>
+      </w:r>
+    </w:p>
+    <w:p>
+      <w:pPr>
+        <w:rPr>
+          <w:b/>
+        </w:rPr>
+      </w:pPr>
+      <w:r>
+        <w:rPr>
+          <w:b/>
+        </w:rPr>
+        <w:t>Sebastien</w:t>
+      </w:r>
+    </w:p>
+    <w:p>
+      <w:pPr>
+        <w:rPr>
+          <w:bCs/>
+        </w:rPr>
+      </w:pPr>
+      <w:r>
+        <w:rPr>
+          <w:bCs/>
+        </w:rPr>
+        <w:t>…</w:t>
+      </w:r>
     </w:p>
     <w:p>
       <w:pPr>
@@ -1025,6 +1221,8 @@
           <w:highlight w:val="lightGray"/>
         </w:rPr>
       </w:pPr>
+      <w:bookmarkStart w:id="0" w:name="_GoBack"/>
+      <w:bookmarkEnd w:id="0"/>
       <w:r>
         <w:rPr>
           <w:highlight w:val="lightGray"/>
@@ -1061,11 +1259,7 @@
     </w:p>
     <w:p>
       <w:pPr>
-        <w:pStyle w:val="ListParagraph"/>
-        <w:numPr>
-          <w:ilvl w:val="0"/>
-          <w:numId w:val="7"/>
-        </w:numPr>
+        <w:ind w:left="360"/>
         <w:jc w:val="both"/>
         <w:rPr>
           <w:rFonts w:ascii="Times New Roman" w:hAnsi="Times New Roman"/>

</xml_diff>

<commit_message>
Synchronizing the latest file versions from the local to the remote repository.
</commit_message>
<xml_diff>
--- a/doc/MorraProjectReport.docx
+++ b/doc/MorraProjectReport.docx
@@ -1,6 +1,6 @@
 
 <file path=word/document.xml><?xml version="1.0" encoding="utf-8"?>
-<w:document xmlns:wpc="http://schemas.microsoft.com/office/word/2010/wordprocessingCanvas" xmlns:mc="http://schemas.openxmlformats.org/markup-compatibility/2006" xmlns:o="urn:schemas-microsoft-com:office:office" xmlns:r="http://schemas.openxmlformats.org/officeDocument/2006/relationships" xmlns:m="http://schemas.openxmlformats.org/officeDocument/2006/math" xmlns:v="urn:schemas-microsoft-com:vml" xmlns:wp14="http://schemas.microsoft.com/office/word/2010/wordprocessingDrawing" xmlns:wp="http://schemas.openxmlformats.org/drawingml/2006/wordprocessingDrawing" xmlns:w10="urn:schemas-microsoft-com:office:word" xmlns:w="http://schemas.openxmlformats.org/wordprocessingml/2006/main" xmlns:w14="http://schemas.microsoft.com/office/word/2010/wordml" xmlns:wpg="http://schemas.microsoft.com/office/word/2010/wordprocessingGroup" xmlns:wpi="http://schemas.microsoft.com/office/word/2010/wordprocessingInk" xmlns:wne="http://schemas.microsoft.com/office/word/2006/wordml" xmlns:wps="http://schemas.microsoft.com/office/word/2010/wordprocessingShape" mc:Ignorable="w14 wp14">
+<w:document xmlns:wpc="http://schemas.microsoft.com/office/word/2010/wordprocessingCanvas" xmlns:mo="http://schemas.microsoft.com/office/mac/office/2008/main" xmlns:mc="http://schemas.openxmlformats.org/markup-compatibility/2006" xmlns:mv="urn:schemas-microsoft-com:mac:vml" xmlns:o="urn:schemas-microsoft-com:office:office" xmlns:r="http://schemas.openxmlformats.org/officeDocument/2006/relationships" xmlns:m="http://schemas.openxmlformats.org/officeDocument/2006/math" xmlns:v="urn:schemas-microsoft-com:vml" xmlns:wp14="http://schemas.microsoft.com/office/word/2010/wordprocessingDrawing" xmlns:wp="http://schemas.openxmlformats.org/drawingml/2006/wordprocessingDrawing" xmlns:w10="urn:schemas-microsoft-com:office:word" xmlns:w="http://schemas.openxmlformats.org/wordprocessingml/2006/main" xmlns:w14="http://schemas.microsoft.com/office/word/2010/wordml" xmlns:w15="http://schemas.microsoft.com/office/word/2012/wordml" xmlns:wpg="http://schemas.microsoft.com/office/word/2010/wordprocessingGroup" xmlns:wpi="http://schemas.microsoft.com/office/word/2010/wordprocessingInk" xmlns:wne="http://schemas.microsoft.com/office/word/2006/wordml" xmlns:wps="http://schemas.microsoft.com/office/word/2010/wordprocessingShape" mc:Ignorable="w14 w15 wp14">
   <w:body>
     <w:p>
       <w:pPr>
@@ -684,14 +684,9 @@
       </w:r>
       <w:proofErr w:type="spellStart"/>
       <w:r>
-        <w:t>e</w:t>
-      </w:r>
-      <w:proofErr w:type="gramStart"/>
-      <w:r>
-        <w:t>,g</w:t>
+        <w:t>e,g</w:t>
       </w:r>
       <w:proofErr w:type="spellEnd"/>
-      <w:proofErr w:type="gramEnd"/>
       <w:r>
         <w:t>:</w:t>
       </w:r>
@@ -1132,11 +1127,78 @@
           <w:bCs/>
         </w:rPr>
       </w:pPr>
-    </w:p>
-    <w:p>
-      <w:pPr>
-        <w:ind w:left="360"/>
-        <w:jc w:val="both"/>
+      <w:r>
+        <w:rPr>
+          <w:bCs/>
+        </w:rPr>
+        <w:t>The executable is in the build folder and can be launched with this command</w:t>
+      </w:r>
+    </w:p>
+    <w:p>
+      <w:pPr>
+        <w:rPr>
+          <w:bCs/>
+        </w:rPr>
+      </w:pPr>
+      <w:r>
+        <w:rPr>
+          <w:b/>
+          <w:bCs/>
+        </w:rPr>
+        <w:t>java -jar build/Morra.jar</w:t>
+      </w:r>
+    </w:p>
+    <w:p>
+      <w:pPr>
+        <w:rPr>
+          <w:bCs/>
+        </w:rPr>
+      </w:pPr>
+      <w:r>
+        <w:rPr>
+          <w:bCs/>
+        </w:rPr>
+        <w:t xml:space="preserve">All the code can be checked browsing the </w:t>
+      </w:r>
+      <w:proofErr w:type="spellStart"/>
+      <w:r>
+        <w:rPr>
+          <w:bCs/>
+        </w:rPr>
+        <w:t>src</w:t>
+      </w:r>
+      <w:proofErr w:type="spellEnd"/>
+      <w:r>
+        <w:rPr>
+          <w:bCs/>
+        </w:rPr>
+        <w:t xml:space="preserve"> folders or the Git repository at this URL:</w:t>
+      </w:r>
+      <w:r>
+        <w:rPr>
+          <w:bCs/>
+        </w:rPr>
+        <w:br/>
+      </w:r>
+      <w:hyperlink r:id="rId7" w:history="1">
+        <w:r>
+          <w:rPr>
+            <w:rStyle w:val="Hyperlink"/>
+            <w:bCs/>
+          </w:rPr>
+          <w:t>https://github.com/nassimakara/javacourse</w:t>
+        </w:r>
+      </w:hyperlink>
+    </w:p>
+    <w:p>
+      <w:pPr>
+        <w:rPr>
+          <w:bCs/>
+        </w:rPr>
+      </w:pPr>
+    </w:p>
+    <w:p>
+      <w:pPr>
         <w:rPr>
           <w:rFonts w:ascii="Times New Roman" w:hAnsi="Times New Roman"/>
           <w:b/>
@@ -1149,128 +1211,125 @@
           <w:b/>
           <w:u w:val="single"/>
         </w:rPr>
-        <w:t>Team roles</w:t>
-      </w:r>
-    </w:p>
-    <w:p>
-      <w:pPr>
-        <w:rPr>
-          <w:b/>
-        </w:rPr>
-      </w:pPr>
-      <w:r>
-        <w:rPr>
-          <w:b/>
-        </w:rPr>
-        <w:t>Lorenzo</w:t>
-      </w:r>
-    </w:p>
-    <w:p>
-      <w:pPr>
+        <w:br w:type="page"/>
+      </w:r>
+    </w:p>
+    <w:p>
+      <w:pPr>
+        <w:ind w:left="360"/>
         <w:jc w:val="both"/>
-      </w:pPr>
-      <w:r>
-        <w:t xml:space="preserve">I work with the team to analyse the requirements from the problem and design the game and follow the necessary steps required to achieve a successful coding. We first establish the activity diagram, </w:t>
-      </w:r>
-      <w:proofErr w:type="gramStart"/>
-      <w:r>
-        <w:t>then</w:t>
-      </w:r>
-      <w:proofErr w:type="gramEnd"/>
-      <w:r>
-        <w:t xml:space="preserve"> worked on the class diagram to define the content and limitations of the game. I was in charge of writing the class Morra.java game. I mentored my two peers to write the code </w:t>
-      </w:r>
-      <w:proofErr w:type="gramStart"/>
-      <w:r>
-        <w:t>for  Human.java</w:t>
-      </w:r>
-      <w:proofErr w:type="gramEnd"/>
-      <w:r>
-        <w:t xml:space="preserve">, Computer.java, Player.java, Morra.java,GameController.java, </w:t>
-      </w:r>
-      <w:r>
-        <w:rPr>
-          <w:rStyle w:val="css-truncate"/>
-        </w:rPr>
-        <w:t>package-info.java</w:t>
-      </w:r>
-      <w:r>
-        <w:t xml:space="preserve"> and reviewed the mistakes and actions to implement to respond to the requirements.</w:t>
-      </w:r>
-    </w:p>
-    <w:p>
-      <w:pPr>
-        <w:rPr>
-          <w:b/>
-        </w:rPr>
-      </w:pPr>
-      <w:proofErr w:type="spellStart"/>
-      <w:r>
-        <w:rPr>
-          <w:b/>
-        </w:rPr>
-        <w:t>Nassima</w:t>
-      </w:r>
-      <w:proofErr w:type="spellEnd"/>
-    </w:p>
-    <w:p>
-      <w:pPr>
-        <w:jc w:val="both"/>
-      </w:pPr>
-      <w:r>
-        <w:t>I was in charge of the GameController.java.  This class contro</w:t>
-      </w:r>
-      <w:r>
-        <w:t>ls the gameplay and the players, it determines the rules that the players (human or computer) should follow during the game.</w:t>
-      </w:r>
-    </w:p>
-    <w:p>
-      <w:pPr>
-        <w:rPr>
+        <w:rPr>
+          <w:rFonts w:ascii="Times New Roman" w:hAnsi="Times New Roman"/>
           <w:b/>
           <w:u w:val="single"/>
         </w:rPr>
       </w:pPr>
-      <w:proofErr w:type="gramStart"/>
-      <w:r>
-        <w:rPr>
+      <w:bookmarkStart w:id="0" w:name="_GoBack"/>
+      <w:bookmarkEnd w:id="0"/>
+      <w:r>
+        <w:rPr>
+          <w:rFonts w:ascii="Times New Roman" w:hAnsi="Times New Roman"/>
           <w:b/>
           <w:u w:val="single"/>
         </w:rPr>
+        <w:lastRenderedPageBreak/>
+        <w:t>Team roles</w:t>
+      </w:r>
+    </w:p>
+    <w:p>
+      <w:pPr>
+        <w:rPr>
+          <w:b/>
+        </w:rPr>
+      </w:pPr>
+      <w:r>
+        <w:rPr>
+          <w:b/>
+        </w:rPr>
+        <w:t>Lorenzo</w:t>
+      </w:r>
+    </w:p>
+    <w:p>
+      <w:pPr>
+        <w:jc w:val="both"/>
+      </w:pPr>
+      <w:r>
+        <w:t>I work with the team to analyse the requirements from the problem and design the game and follow the necessary steps required to achieve a successful coding. We first establish the activity diagram, then worked on the class diagram to define the content and limitations of the game. I was in charge of writing the class Morra.java game. I mentored my two peers to write the code for  Human.java, Computer.java, Player.java,</w:t>
+      </w:r>
+      <w:r>
+        <w:t xml:space="preserve"> Morra.java,GameController.java and create the build script for Ant in order to have a jar as a deliverable</w:t>
+      </w:r>
+      <w:r>
+        <w:t xml:space="preserve"> and reviewed the mistakes and actions to implement to respond to the requirements.</w:t>
+      </w:r>
+    </w:p>
+    <w:p>
+      <w:pPr>
+        <w:rPr>
+          <w:b/>
+        </w:rPr>
+      </w:pPr>
+      <w:proofErr w:type="spellStart"/>
+      <w:r>
+        <w:rPr>
+          <w:b/>
+        </w:rPr>
+        <w:t>Nassima</w:t>
+      </w:r>
+      <w:proofErr w:type="spellEnd"/>
+    </w:p>
+    <w:p>
+      <w:pPr>
+        <w:jc w:val="both"/>
+      </w:pPr>
+      <w:r>
+        <w:t>I was in charge of the GameController.java.  This class contro</w:t>
+      </w:r>
+      <w:r>
+        <w:t>ls the gameplay and the players, it determines the rules that the players (human or computer) should follow during the game.</w:t>
+      </w:r>
+    </w:p>
+    <w:p>
+      <w:r>
+        <w:rPr>
+          <w:b/>
+        </w:rPr>
         <w:t>Sebastien</w:t>
       </w:r>
       <w:r>
+        <w:rPr>
+          <w:b/>
+        </w:rPr>
+        <w:t xml:space="preserve"> </w:t>
+      </w:r>
+    </w:p>
+    <w:p>
+      <w:pPr>
         <w:rPr>
           <w:b/>
           <w:u w:val="single"/>
         </w:rPr>
-        <w:t xml:space="preserve"> :</w:t>
-      </w:r>
-      <w:proofErr w:type="gramEnd"/>
+      </w:pPr>
+      <w:r>
+        <w:rPr>
+          <w:u w:val="single"/>
+        </w:rPr>
+        <w:t xml:space="preserve"> </w:t>
+      </w:r>
+      <w:r>
+        <w:t xml:space="preserve">I was in charge of the </w:t>
+      </w:r>
+      <w:r>
+        <w:t xml:space="preserve">Player.java: It’s the only abstract class of the game. Human.java and computer java: These classes have been created to differentiate Human class from Computer class, because they have important difference in behaviours. </w:t>
+      </w:r>
+      <w:r>
+        <w:t>I have also built the class diagram.</w:t>
+      </w:r>
       <w:r>
         <w:rPr>
           <w:b/>
-          <w:u w:val="single"/>
         </w:rPr>
         <w:t xml:space="preserve"> </w:t>
-      </w:r>
-      <w:r>
-        <w:rPr>
-          <w:b/>
-        </w:rPr>
-        <w:t xml:space="preserve">I was in charge of the </w:t>
-      </w:r>
-      <w:r>
-        <w:rPr>
-          <w:b/>
-        </w:rPr>
-        <w:t xml:space="preserve">Player.java: It’s the only abstract class of the game. Human.java and computer java: These classes have been created to differentiate Human class from Computer class, because they have important difference in behaviours. </w:t>
-      </w:r>
-      <w:r>
-        <w:rPr>
-          <w:b/>
-        </w:rPr>
-        <w:t xml:space="preserve">I have also built the class diagram. </w:t>
       </w:r>
     </w:p>
     <w:p>
@@ -1283,6 +1342,16 @@
           <w:highlight w:val="lightGray"/>
         </w:rPr>
       </w:pPr>
+      <w:r>
+        <w:rPr>
+          <w:rFonts w:asciiTheme="majorHAnsi" w:eastAsiaTheme="majorEastAsia" w:hAnsiTheme="majorHAnsi" w:cstheme="majorBidi"/>
+          <w:color w:val="365F91" w:themeColor="accent1" w:themeShade="BF"/>
+          <w:sz w:val="32"/>
+          <w:szCs w:val="32"/>
+          <w:highlight w:val="lightGray"/>
+        </w:rPr>
+        <w:br w:type="page"/>
+      </w:r>
     </w:p>
     <w:p>
       <w:pPr>
@@ -1293,6 +1362,7 @@
         </w:numPr>
       </w:pPr>
       <w:r>
+        <w:lastRenderedPageBreak/>
         <w:t>D</w:t>
       </w:r>
       <w:r>
@@ -1348,7 +1418,7 @@
         <w:rPr>
           <w:rFonts w:ascii="Times New Roman" w:hAnsi="Times New Roman"/>
           <w:noProof/>
-          <w:lang w:eastAsia="en-IE"/>
+          <w:lang w:val="en-GB" w:eastAsia="en-GB"/>
         </w:rPr>
         <w:drawing>
           <wp:inline distT="0" distB="0" distL="0" distR="0" wp14:anchorId="35F39F75" wp14:editId="5E3923FE">
@@ -1432,8 +1502,6 @@
           <w:rFonts w:ascii="Times New Roman" w:hAnsi="Times New Roman"/>
         </w:rPr>
       </w:pPr>
-      <w:bookmarkStart w:id="0" w:name="_GoBack"/>
-      <w:bookmarkEnd w:id="0"/>
     </w:p>
     <w:p>
       <w:pPr>
@@ -1451,7 +1519,6 @@
           <w:b/>
           <w:u w:val="single"/>
         </w:rPr>
-        <w:lastRenderedPageBreak/>
         <w:t>Overview of the game</w:t>
       </w:r>
       <w:r>
@@ -1485,6 +1552,7 @@
         <w:jc w:val="both"/>
       </w:pPr>
       <w:r>
+        <w:lastRenderedPageBreak/>
         <w:t>Activity Diagram as a prerequisite to build the game, one of my tasks was to build the activity diagram of the game.</w:t>
       </w:r>
     </w:p>
@@ -1567,7 +1635,7 @@
       <w:r>
         <w:rPr>
           <w:noProof/>
-          <w:lang w:eastAsia="en-IE"/>
+          <w:lang w:val="en-GB" w:eastAsia="en-GB"/>
         </w:rPr>
         <w:drawing>
           <wp:inline distT="0" distB="0" distL="0" distR="0" wp14:anchorId="667B0519" wp14:editId="187F6DD2">
@@ -1617,7 +1685,7 @@
 </file>
 
 <file path=word/endnotes.xml><?xml version="1.0" encoding="utf-8"?>
-<w:endnotes xmlns:wpc="http://schemas.microsoft.com/office/word/2010/wordprocessingCanvas" xmlns:mc="http://schemas.openxmlformats.org/markup-compatibility/2006" xmlns:o="urn:schemas-microsoft-com:office:office" xmlns:r="http://schemas.openxmlformats.org/officeDocument/2006/relationships" xmlns:m="http://schemas.openxmlformats.org/officeDocument/2006/math" xmlns:v="urn:schemas-microsoft-com:vml" xmlns:wp14="http://schemas.microsoft.com/office/word/2010/wordprocessingDrawing" xmlns:wp="http://schemas.openxmlformats.org/drawingml/2006/wordprocessingDrawing" xmlns:w10="urn:schemas-microsoft-com:office:word" xmlns:w="http://schemas.openxmlformats.org/wordprocessingml/2006/main" xmlns:w14="http://schemas.microsoft.com/office/word/2010/wordml" xmlns:wpg="http://schemas.microsoft.com/office/word/2010/wordprocessingGroup" xmlns:wpi="http://schemas.microsoft.com/office/word/2010/wordprocessingInk" xmlns:wne="http://schemas.microsoft.com/office/word/2006/wordml" xmlns:wps="http://schemas.microsoft.com/office/word/2010/wordprocessingShape" mc:Ignorable="w14 wp14">
+<w:endnotes xmlns:wpc="http://schemas.microsoft.com/office/word/2010/wordprocessingCanvas" xmlns:mo="http://schemas.microsoft.com/office/mac/office/2008/main" xmlns:mc="http://schemas.openxmlformats.org/markup-compatibility/2006" xmlns:mv="urn:schemas-microsoft-com:mac:vml" xmlns:o="urn:schemas-microsoft-com:office:office" xmlns:r="http://schemas.openxmlformats.org/officeDocument/2006/relationships" xmlns:m="http://schemas.openxmlformats.org/officeDocument/2006/math" xmlns:v="urn:schemas-microsoft-com:vml" xmlns:wp14="http://schemas.microsoft.com/office/word/2010/wordprocessingDrawing" xmlns:wp="http://schemas.openxmlformats.org/drawingml/2006/wordprocessingDrawing" xmlns:w10="urn:schemas-microsoft-com:office:word" xmlns:w="http://schemas.openxmlformats.org/wordprocessingml/2006/main" xmlns:w14="http://schemas.microsoft.com/office/word/2010/wordml" xmlns:w15="http://schemas.microsoft.com/office/word/2012/wordml" xmlns:wpg="http://schemas.microsoft.com/office/word/2010/wordprocessingGroup" xmlns:wpi="http://schemas.microsoft.com/office/word/2010/wordprocessingInk" xmlns:wne="http://schemas.microsoft.com/office/word/2006/wordml" xmlns:wps="http://schemas.microsoft.com/office/word/2010/wordprocessingShape" mc:Ignorable="w14 w15 wp14">
   <w:endnote w:type="separator" w:id="-1">
     <w:p>
       <w:pPr>
@@ -1642,7 +1710,7 @@
 </file>
 
 <file path=word/footnotes.xml><?xml version="1.0" encoding="utf-8"?>
-<w:footnotes xmlns:wpc="http://schemas.microsoft.com/office/word/2010/wordprocessingCanvas" xmlns:mc="http://schemas.openxmlformats.org/markup-compatibility/2006" xmlns:o="urn:schemas-microsoft-com:office:office" xmlns:r="http://schemas.openxmlformats.org/officeDocument/2006/relationships" xmlns:m="http://schemas.openxmlformats.org/officeDocument/2006/math" xmlns:v="urn:schemas-microsoft-com:vml" xmlns:wp14="http://schemas.microsoft.com/office/word/2010/wordprocessingDrawing" xmlns:wp="http://schemas.openxmlformats.org/drawingml/2006/wordprocessingDrawing" xmlns:w10="urn:schemas-microsoft-com:office:word" xmlns:w="http://schemas.openxmlformats.org/wordprocessingml/2006/main" xmlns:w14="http://schemas.microsoft.com/office/word/2010/wordml" xmlns:wpg="http://schemas.microsoft.com/office/word/2010/wordprocessingGroup" xmlns:wpi="http://schemas.microsoft.com/office/word/2010/wordprocessingInk" xmlns:wne="http://schemas.microsoft.com/office/word/2006/wordml" xmlns:wps="http://schemas.microsoft.com/office/word/2010/wordprocessingShape" mc:Ignorable="w14 wp14">
+<w:footnotes xmlns:wpc="http://schemas.microsoft.com/office/word/2010/wordprocessingCanvas" xmlns:mo="http://schemas.microsoft.com/office/mac/office/2008/main" xmlns:mc="http://schemas.openxmlformats.org/markup-compatibility/2006" xmlns:mv="urn:schemas-microsoft-com:mac:vml" xmlns:o="urn:schemas-microsoft-com:office:office" xmlns:r="http://schemas.openxmlformats.org/officeDocument/2006/relationships" xmlns:m="http://schemas.openxmlformats.org/officeDocument/2006/math" xmlns:v="urn:schemas-microsoft-com:vml" xmlns:wp14="http://schemas.microsoft.com/office/word/2010/wordprocessingDrawing" xmlns:wp="http://schemas.openxmlformats.org/drawingml/2006/wordprocessingDrawing" xmlns:w10="urn:schemas-microsoft-com:office:word" xmlns:w="http://schemas.openxmlformats.org/wordprocessingml/2006/main" xmlns:w14="http://schemas.microsoft.com/office/word/2010/wordml" xmlns:w15="http://schemas.microsoft.com/office/word/2012/wordml" xmlns:wpg="http://schemas.microsoft.com/office/word/2010/wordprocessingGroup" xmlns:wpi="http://schemas.microsoft.com/office/word/2010/wordprocessingInk" xmlns:wne="http://schemas.microsoft.com/office/word/2006/wordml" xmlns:wps="http://schemas.microsoft.com/office/word/2010/wordprocessingShape" mc:Ignorable="w14 w15 wp14">
   <w:footnote w:type="separator" w:id="-1">
     <w:p>
       <w:pPr>
@@ -1667,7 +1735,7 @@
 </file>
 
 <file path=word/numbering.xml><?xml version="1.0" encoding="utf-8"?>
-<w:numbering xmlns:wpc="http://schemas.microsoft.com/office/word/2010/wordprocessingCanvas" xmlns:mc="http://schemas.openxmlformats.org/markup-compatibility/2006" xmlns:o="urn:schemas-microsoft-com:office:office" xmlns:r="http://schemas.openxmlformats.org/officeDocument/2006/relationships" xmlns:m="http://schemas.openxmlformats.org/officeDocument/2006/math" xmlns:v="urn:schemas-microsoft-com:vml" xmlns:wp14="http://schemas.microsoft.com/office/word/2010/wordprocessingDrawing" xmlns:wp="http://schemas.openxmlformats.org/drawingml/2006/wordprocessingDrawing" xmlns:w10="urn:schemas-microsoft-com:office:word" xmlns:w="http://schemas.openxmlformats.org/wordprocessingml/2006/main" xmlns:w14="http://schemas.microsoft.com/office/word/2010/wordml" xmlns:wpg="http://schemas.microsoft.com/office/word/2010/wordprocessingGroup" xmlns:wpi="http://schemas.microsoft.com/office/word/2010/wordprocessingInk" xmlns:wne="http://schemas.microsoft.com/office/word/2006/wordml" xmlns:wps="http://schemas.microsoft.com/office/word/2010/wordprocessingShape" mc:Ignorable="w14 wp14">
+<w:numbering xmlns:wpc="http://schemas.microsoft.com/office/word/2010/wordprocessingCanvas" xmlns:mo="http://schemas.microsoft.com/office/mac/office/2008/main" xmlns:mc="http://schemas.openxmlformats.org/markup-compatibility/2006" xmlns:mv="urn:schemas-microsoft-com:mac:vml" xmlns:o="urn:schemas-microsoft-com:office:office" xmlns:r="http://schemas.openxmlformats.org/officeDocument/2006/relationships" xmlns:m="http://schemas.openxmlformats.org/officeDocument/2006/math" xmlns:v="urn:schemas-microsoft-com:vml" xmlns:wp14="http://schemas.microsoft.com/office/word/2010/wordprocessingDrawing" xmlns:wp="http://schemas.openxmlformats.org/drawingml/2006/wordprocessingDrawing" xmlns:w10="urn:schemas-microsoft-com:office:word" xmlns:w="http://schemas.openxmlformats.org/wordprocessingml/2006/main" xmlns:w14="http://schemas.microsoft.com/office/word/2010/wordml" xmlns:w15="http://schemas.microsoft.com/office/word/2012/wordml" xmlns:wpg="http://schemas.microsoft.com/office/word/2010/wordprocessingGroup" xmlns:wpi="http://schemas.microsoft.com/office/word/2010/wordprocessingInk" xmlns:wne="http://schemas.microsoft.com/office/word/2006/wordml" xmlns:wps="http://schemas.microsoft.com/office/word/2010/wordprocessingShape" mc:Ignorable="w14 w15 wp14">
   <w:abstractNum w:abstractNumId="0">
     <w:nsid w:val="04710285"/>
     <w:multiLevelType w:val="hybridMultilevel"/>
@@ -3334,7 +3402,7 @@
 </file>
 
 <file path=word/styles.xml><?xml version="1.0" encoding="utf-8"?>
-<w:styles xmlns:mc="http://schemas.openxmlformats.org/markup-compatibility/2006" xmlns:r="http://schemas.openxmlformats.org/officeDocument/2006/relationships" xmlns:w="http://schemas.openxmlformats.org/wordprocessingml/2006/main" xmlns:w14="http://schemas.microsoft.com/office/word/2010/wordml" mc:Ignorable="w14">
+<w:styles xmlns:mc="http://schemas.openxmlformats.org/markup-compatibility/2006" xmlns:r="http://schemas.openxmlformats.org/officeDocument/2006/relationships" xmlns:w="http://schemas.openxmlformats.org/wordprocessingml/2006/main" xmlns:w14="http://schemas.microsoft.com/office/word/2010/wordml" xmlns:w15="http://schemas.microsoft.com/office/word/2012/wordml" mc:Ignorable="w14 w15">
   <w:docDefaults>
     <w:rPrDefault>
       <w:rPr>
@@ -3350,144 +3418,389 @@
       </w:pPr>
     </w:pPrDefault>
   </w:docDefaults>
-  <w:latentStyles w:defLockedState="0" w:defUIPriority="99" w:defSemiHidden="1" w:defUnhideWhenUsed="1" w:defQFormat="0" w:count="267">
-    <w:lsdException w:name="Normal" w:semiHidden="0" w:uiPriority="0" w:unhideWhenUsed="0" w:qFormat="1"/>
-    <w:lsdException w:name="heading 1" w:semiHidden="0" w:uiPriority="9" w:unhideWhenUsed="0" w:qFormat="1"/>
-    <w:lsdException w:name="heading 2" w:uiPriority="9" w:qFormat="1"/>
-    <w:lsdException w:name="heading 3" w:uiPriority="9" w:qFormat="1"/>
-    <w:lsdException w:name="heading 4" w:uiPriority="9" w:qFormat="1"/>
-    <w:lsdException w:name="heading 5" w:uiPriority="9" w:qFormat="1"/>
-    <w:lsdException w:name="heading 6" w:uiPriority="9" w:qFormat="1"/>
-    <w:lsdException w:name="heading 7" w:uiPriority="9" w:qFormat="1"/>
-    <w:lsdException w:name="heading 8" w:uiPriority="9" w:qFormat="1"/>
-    <w:lsdException w:name="heading 9" w:uiPriority="9" w:qFormat="1"/>
-    <w:lsdException w:name="toc 1" w:uiPriority="39"/>
-    <w:lsdException w:name="toc 2" w:uiPriority="39"/>
-    <w:lsdException w:name="toc 3" w:uiPriority="39"/>
-    <w:lsdException w:name="toc 4" w:uiPriority="39"/>
-    <w:lsdException w:name="toc 5" w:uiPriority="39"/>
-    <w:lsdException w:name="toc 6" w:uiPriority="39"/>
-    <w:lsdException w:name="toc 7" w:uiPriority="39"/>
-    <w:lsdException w:name="toc 8" w:uiPriority="39"/>
-    <w:lsdException w:name="toc 9" w:uiPriority="39"/>
-    <w:lsdException w:name="caption" w:uiPriority="35" w:qFormat="1"/>
-    <w:lsdException w:name="Title" w:semiHidden="0" w:uiPriority="10" w:unhideWhenUsed="0" w:qFormat="1"/>
-    <w:lsdException w:name="Default Paragraph Font" w:uiPriority="1"/>
-    <w:lsdException w:name="Subtitle" w:semiHidden="0" w:uiPriority="11" w:unhideWhenUsed="0" w:qFormat="1"/>
-    <w:lsdException w:name="Strong" w:semiHidden="0" w:uiPriority="22" w:unhideWhenUsed="0" w:qFormat="1"/>
-    <w:lsdException w:name="Emphasis" w:semiHidden="0" w:uiPriority="20" w:unhideWhenUsed="0" w:qFormat="1"/>
-    <w:lsdException w:name="Table Grid" w:semiHidden="0" w:uiPriority="59" w:unhideWhenUsed="0"/>
-    <w:lsdException w:name="Placeholder Text" w:unhideWhenUsed="0"/>
-    <w:lsdException w:name="No Spacing" w:semiHidden="0" w:uiPriority="1" w:unhideWhenUsed="0" w:qFormat="1"/>
-    <w:lsdException w:name="Light Shading" w:semiHidden="0" w:uiPriority="60" w:unhideWhenUsed="0"/>
-    <w:lsdException w:name="Light List" w:semiHidden="0" w:uiPriority="61" w:unhideWhenUsed="0"/>
-    <w:lsdException w:name="Light Grid" w:semiHidden="0" w:uiPriority="62" w:unhideWhenUsed="0"/>
-    <w:lsdException w:name="Medium Shading 1" w:semiHidden="0" w:uiPriority="63" w:unhideWhenUsed="0"/>
-    <w:lsdException w:name="Medium Shading 2" w:semiHidden="0" w:uiPriority="64" w:unhideWhenUsed="0"/>
-    <w:lsdException w:name="Medium List 1" w:semiHidden="0" w:uiPriority="65" w:unhideWhenUsed="0"/>
-    <w:lsdException w:name="Medium List 2" w:semiHidden="0" w:uiPriority="66" w:unhideWhenUsed="0"/>
-    <w:lsdException w:name="Medium Grid 1" w:semiHidden="0" w:uiPriority="67" w:unhideWhenUsed="0"/>
-    <w:lsdException w:name="Medium Grid 2" w:semiHidden="0" w:uiPriority="68" w:unhideWhenUsed="0"/>
-    <w:lsdException w:name="Medium Grid 3" w:semiHidden="0" w:uiPriority="69" w:unhideWhenUsed="0"/>
-    <w:lsdException w:name="Dark List" w:semiHidden="0" w:uiPriority="70" w:unhideWhenUsed="0"/>
-    <w:lsdException w:name="Colorful Shading" w:semiHidden="0" w:uiPriority="71" w:unhideWhenUsed="0"/>
-    <w:lsdException w:name="Colorful List" w:semiHidden="0" w:uiPriority="72" w:unhideWhenUsed="0"/>
-    <w:lsdException w:name="Colorful Grid" w:semiHidden="0" w:uiPriority="73" w:unhideWhenUsed="0"/>
-    <w:lsdException w:name="Light Shading Accent 1" w:semiHidden="0" w:uiPriority="60" w:unhideWhenUsed="0"/>
-    <w:lsdException w:name="Light List Accent 1" w:semiHidden="0" w:uiPriority="61" w:unhideWhenUsed="0"/>
-    <w:lsdException w:name="Light Grid Accent 1" w:semiHidden="0" w:uiPriority="62" w:unhideWhenUsed="0"/>
-    <w:lsdException w:name="Medium Shading 1 Accent 1" w:semiHidden="0" w:uiPriority="63" w:unhideWhenUsed="0"/>
-    <w:lsdException w:name="Medium Shading 2 Accent 1" w:semiHidden="0" w:uiPriority="64" w:unhideWhenUsed="0"/>
-    <w:lsdException w:name="Medium List 1 Accent 1" w:semiHidden="0" w:uiPriority="65" w:unhideWhenUsed="0"/>
-    <w:lsdException w:name="Revision" w:unhideWhenUsed="0"/>
-    <w:lsdException w:name="List Paragraph" w:semiHidden="0" w:uiPriority="34" w:unhideWhenUsed="0" w:qFormat="1"/>
-    <w:lsdException w:name="Quote" w:semiHidden="0" w:uiPriority="29" w:unhideWhenUsed="0" w:qFormat="1"/>
-    <w:lsdException w:name="Intense Quote" w:semiHidden="0" w:uiPriority="30" w:unhideWhenUsed="0" w:qFormat="1"/>
-    <w:lsdException w:name="Medium List 2 Accent 1" w:semiHidden="0" w:uiPriority="66" w:unhideWhenUsed="0"/>
-    <w:lsdException w:name="Medium Grid 1 Accent 1" w:semiHidden="0" w:uiPriority="67" w:unhideWhenUsed="0"/>
-    <w:lsdException w:name="Medium Grid 2 Accent 1" w:semiHidden="0" w:uiPriority="68" w:unhideWhenUsed="0"/>
-    <w:lsdException w:name="Medium Grid 3 Accent 1" w:semiHidden="0" w:uiPriority="69" w:unhideWhenUsed="0"/>
-    <w:lsdException w:name="Dark List Accent 1" w:semiHidden="0" w:uiPriority="70" w:unhideWhenUsed="0"/>
-    <w:lsdException w:name="Colorful Shading Accent 1" w:semiHidden="0" w:uiPriority="71" w:unhideWhenUsed="0"/>
-    <w:lsdException w:name="Colorful List Accent 1" w:semiHidden="0" w:uiPriority="72" w:unhideWhenUsed="0"/>
-    <w:lsdException w:name="Colorful Grid Accent 1" w:semiHidden="0" w:uiPriority="73" w:unhideWhenUsed="0"/>
-    <w:lsdException w:name="Light Shading Accent 2" w:semiHidden="0" w:uiPriority="60" w:unhideWhenUsed="0"/>
-    <w:lsdException w:name="Light List Accent 2" w:semiHidden="0" w:uiPriority="61" w:unhideWhenUsed="0"/>
-    <w:lsdException w:name="Light Grid Accent 2" w:semiHidden="0" w:uiPriority="62" w:unhideWhenUsed="0"/>
-    <w:lsdException w:name="Medium Shading 1 Accent 2" w:semiHidden="0" w:uiPriority="63" w:unhideWhenUsed="0"/>
-    <w:lsdException w:name="Medium Shading 2 Accent 2" w:semiHidden="0" w:uiPriority="64" w:unhideWhenUsed="0"/>
-    <w:lsdException w:name="Medium List 1 Accent 2" w:semiHidden="0" w:uiPriority="65" w:unhideWhenUsed="0"/>
-    <w:lsdException w:name="Medium List 2 Accent 2" w:semiHidden="0" w:uiPriority="66" w:unhideWhenUsed="0"/>
-    <w:lsdException w:name="Medium Grid 1 Accent 2" w:semiHidden="0" w:uiPriority="67" w:unhideWhenUsed="0"/>
-    <w:lsdException w:name="Medium Grid 2 Accent 2" w:semiHidden="0" w:uiPriority="68" w:unhideWhenUsed="0"/>
-    <w:lsdException w:name="Medium Grid 3 Accent 2" w:semiHidden="0" w:uiPriority="69" w:unhideWhenUsed="0"/>
-    <w:lsdException w:name="Dark List Accent 2" w:semiHidden="0" w:uiPriority="70" w:unhideWhenUsed="0"/>
-    <w:lsdException w:name="Colorful Shading Accent 2" w:semiHidden="0" w:uiPriority="71" w:unhideWhenUsed="0"/>
-    <w:lsdException w:name="Colorful List Accent 2" w:semiHidden="0" w:uiPriority="72" w:unhideWhenUsed="0"/>
-    <w:lsdException w:name="Colorful Grid Accent 2" w:semiHidden="0" w:uiPriority="73" w:unhideWhenUsed="0"/>
-    <w:lsdException w:name="Light Shading Accent 3" w:semiHidden="0" w:uiPriority="60" w:unhideWhenUsed="0"/>
-    <w:lsdException w:name="Light List Accent 3" w:semiHidden="0" w:uiPriority="61" w:unhideWhenUsed="0"/>
-    <w:lsdException w:name="Light Grid Accent 3" w:semiHidden="0" w:uiPriority="62" w:unhideWhenUsed="0"/>
-    <w:lsdException w:name="Medium Shading 1 Accent 3" w:semiHidden="0" w:uiPriority="63" w:unhideWhenUsed="0"/>
-    <w:lsdException w:name="Medium Shading 2 Accent 3" w:semiHidden="0" w:uiPriority="64" w:unhideWhenUsed="0"/>
-    <w:lsdException w:name="Medium List 1 Accent 3" w:semiHidden="0" w:uiPriority="65" w:unhideWhenUsed="0"/>
-    <w:lsdException w:name="Medium List 2 Accent 3" w:semiHidden="0" w:uiPriority="66" w:unhideWhenUsed="0"/>
-    <w:lsdException w:name="Medium Grid 1 Accent 3" w:semiHidden="0" w:uiPriority="67" w:unhideWhenUsed="0"/>
-    <w:lsdException w:name="Medium Grid 2 Accent 3" w:semiHidden="0" w:uiPriority="68" w:unhideWhenUsed="0"/>
-    <w:lsdException w:name="Medium Grid 3 Accent 3" w:semiHidden="0" w:uiPriority="69" w:unhideWhenUsed="0"/>
-    <w:lsdException w:name="Dark List Accent 3" w:semiHidden="0" w:uiPriority="70" w:unhideWhenUsed="0"/>
-    <w:lsdException w:name="Colorful Shading Accent 3" w:semiHidden="0" w:uiPriority="71" w:unhideWhenUsed="0"/>
-    <w:lsdException w:name="Colorful List Accent 3" w:semiHidden="0" w:uiPriority="72" w:unhideWhenUsed="0"/>
-    <w:lsdException w:name="Colorful Grid Accent 3" w:semiHidden="0" w:uiPriority="73" w:unhideWhenUsed="0"/>
-    <w:lsdException w:name="Light Shading Accent 4" w:semiHidden="0" w:uiPriority="60" w:unhideWhenUsed="0"/>
-    <w:lsdException w:name="Light List Accent 4" w:semiHidden="0" w:uiPriority="61" w:unhideWhenUsed="0"/>
-    <w:lsdException w:name="Light Grid Accent 4" w:semiHidden="0" w:uiPriority="62" w:unhideWhenUsed="0"/>
-    <w:lsdException w:name="Medium Shading 1 Accent 4" w:semiHidden="0" w:uiPriority="63" w:unhideWhenUsed="0"/>
-    <w:lsdException w:name="Medium Shading 2 Accent 4" w:semiHidden="0" w:uiPriority="64" w:unhideWhenUsed="0"/>
-    <w:lsdException w:name="Medium List 1 Accent 4" w:semiHidden="0" w:uiPriority="65" w:unhideWhenUsed="0"/>
-    <w:lsdException w:name="Medium List 2 Accent 4" w:semiHidden="0" w:uiPriority="66" w:unhideWhenUsed="0"/>
-    <w:lsdException w:name="Medium Grid 1 Accent 4" w:semiHidden="0" w:uiPriority="67" w:unhideWhenUsed="0"/>
-    <w:lsdException w:name="Medium Grid 2 Accent 4" w:semiHidden="0" w:uiPriority="68" w:unhideWhenUsed="0"/>
-    <w:lsdException w:name="Medium Grid 3 Accent 4" w:semiHidden="0" w:uiPriority="69" w:unhideWhenUsed="0"/>
-    <w:lsdException w:name="Dark List Accent 4" w:semiHidden="0" w:uiPriority="70" w:unhideWhenUsed="0"/>
-    <w:lsdException w:name="Colorful Shading Accent 4" w:semiHidden="0" w:uiPriority="71" w:unhideWhenUsed="0"/>
-    <w:lsdException w:name="Colorful List Accent 4" w:semiHidden="0" w:uiPriority="72" w:unhideWhenUsed="0"/>
-    <w:lsdException w:name="Colorful Grid Accent 4" w:semiHidden="0" w:uiPriority="73" w:unhideWhenUsed="0"/>
-    <w:lsdException w:name="Light Shading Accent 5" w:semiHidden="0" w:uiPriority="60" w:unhideWhenUsed="0"/>
-    <w:lsdException w:name="Light List Accent 5" w:semiHidden="0" w:uiPriority="61" w:unhideWhenUsed="0"/>
-    <w:lsdException w:name="Light Grid Accent 5" w:semiHidden="0" w:uiPriority="62" w:unhideWhenUsed="0"/>
-    <w:lsdException w:name="Medium Shading 1 Accent 5" w:semiHidden="0" w:uiPriority="63" w:unhideWhenUsed="0"/>
-    <w:lsdException w:name="Medium Shading 2 Accent 5" w:semiHidden="0" w:uiPriority="64" w:unhideWhenUsed="0"/>
-    <w:lsdException w:name="Medium List 1 Accent 5" w:semiHidden="0" w:uiPriority="65" w:unhideWhenUsed="0"/>
-    <w:lsdException w:name="Medium List 2 Accent 5" w:semiHidden="0" w:uiPriority="66" w:unhideWhenUsed="0"/>
-    <w:lsdException w:name="Medium Grid 1 Accent 5" w:semiHidden="0" w:uiPriority="67" w:unhideWhenUsed="0"/>
-    <w:lsdException w:name="Medium Grid 2 Accent 5" w:semiHidden="0" w:uiPriority="68" w:unhideWhenUsed="0"/>
-    <w:lsdException w:name="Medium Grid 3 Accent 5" w:semiHidden="0" w:uiPriority="69" w:unhideWhenUsed="0"/>
-    <w:lsdException w:name="Dark List Accent 5" w:semiHidden="0" w:uiPriority="70" w:unhideWhenUsed="0"/>
-    <w:lsdException w:name="Colorful Shading Accent 5" w:semiHidden="0" w:uiPriority="71" w:unhideWhenUsed="0"/>
-    <w:lsdException w:name="Colorful List Accent 5" w:semiHidden="0" w:uiPriority="72" w:unhideWhenUsed="0"/>
-    <w:lsdException w:name="Colorful Grid Accent 5" w:semiHidden="0" w:uiPriority="73" w:unhideWhenUsed="0"/>
-    <w:lsdException w:name="Light Shading Accent 6" w:semiHidden="0" w:uiPriority="60" w:unhideWhenUsed="0"/>
-    <w:lsdException w:name="Light List Accent 6" w:semiHidden="0" w:uiPriority="61" w:unhideWhenUsed="0"/>
-    <w:lsdException w:name="Light Grid Accent 6" w:semiHidden="0" w:uiPriority="62" w:unhideWhenUsed="0"/>
-    <w:lsdException w:name="Medium Shading 1 Accent 6" w:semiHidden="0" w:uiPriority="63" w:unhideWhenUsed="0"/>
-    <w:lsdException w:name="Medium Shading 2 Accent 6" w:semiHidden="0" w:uiPriority="64" w:unhideWhenUsed="0"/>
-    <w:lsdException w:name="Medium List 1 Accent 6" w:semiHidden="0" w:uiPriority="65" w:unhideWhenUsed="0"/>
-    <w:lsdException w:name="Medium List 2 Accent 6" w:semiHidden="0" w:uiPriority="66" w:unhideWhenUsed="0"/>
-    <w:lsdException w:name="Medium Grid 1 Accent 6" w:semiHidden="0" w:uiPriority="67" w:unhideWhenUsed="0"/>
-    <w:lsdException w:name="Medium Grid 2 Accent 6" w:semiHidden="0" w:uiPriority="68" w:unhideWhenUsed="0"/>
-    <w:lsdException w:name="Medium Grid 3 Accent 6" w:semiHidden="0" w:uiPriority="69" w:unhideWhenUsed="0"/>
-    <w:lsdException w:name="Dark List Accent 6" w:semiHidden="0" w:uiPriority="70" w:unhideWhenUsed="0"/>
-    <w:lsdException w:name="Colorful Shading Accent 6" w:semiHidden="0" w:uiPriority="71" w:unhideWhenUsed="0"/>
-    <w:lsdException w:name="Colorful List Accent 6" w:semiHidden="0" w:uiPriority="72" w:unhideWhenUsed="0"/>
-    <w:lsdException w:name="Colorful Grid Accent 6" w:semiHidden="0" w:uiPriority="73" w:unhideWhenUsed="0"/>
-    <w:lsdException w:name="Subtle Emphasis" w:semiHidden="0" w:uiPriority="19" w:unhideWhenUsed="0" w:qFormat="1"/>
-    <w:lsdException w:name="Intense Emphasis" w:semiHidden="0" w:uiPriority="21" w:unhideWhenUsed="0" w:qFormat="1"/>
-    <w:lsdException w:name="Subtle Reference" w:semiHidden="0" w:uiPriority="31" w:unhideWhenUsed="0" w:qFormat="1"/>
-    <w:lsdException w:name="Intense Reference" w:semiHidden="0" w:uiPriority="32" w:unhideWhenUsed="0" w:qFormat="1"/>
-    <w:lsdException w:name="Book Title" w:semiHidden="0" w:uiPriority="33" w:unhideWhenUsed="0" w:qFormat="1"/>
-    <w:lsdException w:name="Bibliography" w:uiPriority="37"/>
-    <w:lsdException w:name="TOC Heading" w:uiPriority="39" w:qFormat="1"/>
+  <w:latentStyles w:defLockedState="0" w:defUIPriority="99" w:defSemiHidden="0" w:defUnhideWhenUsed="0" w:defQFormat="0" w:count="382">
+    <w:lsdException w:name="Normal" w:uiPriority="0" w:qFormat="1"/>
+    <w:lsdException w:name="heading 1" w:uiPriority="9" w:qFormat="1"/>
+    <w:lsdException w:name="heading 2" w:semiHidden="1" w:uiPriority="9" w:unhideWhenUsed="1" w:qFormat="1"/>
+    <w:lsdException w:name="heading 3" w:semiHidden="1" w:uiPriority="9" w:unhideWhenUsed="1" w:qFormat="1"/>
+    <w:lsdException w:name="heading 4" w:semiHidden="1" w:uiPriority="9" w:unhideWhenUsed="1" w:qFormat="1"/>
+    <w:lsdException w:name="heading 5" w:semiHidden="1" w:uiPriority="9" w:unhideWhenUsed="1" w:qFormat="1"/>
+    <w:lsdException w:name="heading 6" w:semiHidden="1" w:uiPriority="9" w:unhideWhenUsed="1" w:qFormat="1"/>
+    <w:lsdException w:name="heading 7" w:semiHidden="1" w:uiPriority="9" w:unhideWhenUsed="1" w:qFormat="1"/>
+    <w:lsdException w:name="heading 8" w:semiHidden="1" w:uiPriority="9" w:unhideWhenUsed="1" w:qFormat="1"/>
+    <w:lsdException w:name="heading 9" w:semiHidden="1" w:uiPriority="9" w:unhideWhenUsed="1" w:qFormat="1"/>
+    <w:lsdException w:name="index 1" w:semiHidden="1" w:unhideWhenUsed="1"/>
+    <w:lsdException w:name="index 2" w:semiHidden="1" w:unhideWhenUsed="1"/>
+    <w:lsdException w:name="index 3" w:semiHidden="1" w:unhideWhenUsed="1"/>
+    <w:lsdException w:name="index 4" w:semiHidden="1" w:unhideWhenUsed="1"/>
+    <w:lsdException w:name="index 5" w:semiHidden="1" w:unhideWhenUsed="1"/>
+    <w:lsdException w:name="index 6" w:semiHidden="1" w:unhideWhenUsed="1"/>
+    <w:lsdException w:name="index 7" w:semiHidden="1" w:unhideWhenUsed="1"/>
+    <w:lsdException w:name="index 8" w:semiHidden="1" w:unhideWhenUsed="1"/>
+    <w:lsdException w:name="index 9" w:semiHidden="1" w:unhideWhenUsed="1"/>
+    <w:lsdException w:name="toc 1" w:semiHidden="1" w:uiPriority="39" w:unhideWhenUsed="1"/>
+    <w:lsdException w:name="toc 2" w:semiHidden="1" w:uiPriority="39" w:unhideWhenUsed="1"/>
+    <w:lsdException w:name="toc 3" w:semiHidden="1" w:uiPriority="39" w:unhideWhenUsed="1"/>
+    <w:lsdException w:name="toc 4" w:semiHidden="1" w:uiPriority="39" w:unhideWhenUsed="1"/>
+    <w:lsdException w:name="toc 5" w:semiHidden="1" w:uiPriority="39" w:unhideWhenUsed="1"/>
+    <w:lsdException w:name="toc 6" w:semiHidden="1" w:uiPriority="39" w:unhideWhenUsed="1"/>
+    <w:lsdException w:name="toc 7" w:semiHidden="1" w:uiPriority="39" w:unhideWhenUsed="1"/>
+    <w:lsdException w:name="toc 8" w:semiHidden="1" w:uiPriority="39" w:unhideWhenUsed="1"/>
+    <w:lsdException w:name="toc 9" w:semiHidden="1" w:uiPriority="39" w:unhideWhenUsed="1"/>
+    <w:lsdException w:name="Normal Indent" w:semiHidden="1" w:unhideWhenUsed="1"/>
+    <w:lsdException w:name="footnote text" w:semiHidden="1" w:unhideWhenUsed="1"/>
+    <w:lsdException w:name="annotation text" w:semiHidden="1" w:unhideWhenUsed="1"/>
+    <w:lsdException w:name="header" w:semiHidden="1" w:unhideWhenUsed="1"/>
+    <w:lsdException w:name="footer" w:semiHidden="1" w:unhideWhenUsed="1"/>
+    <w:lsdException w:name="index heading" w:semiHidden="1" w:unhideWhenUsed="1"/>
+    <w:lsdException w:name="caption" w:semiHidden="1" w:uiPriority="35" w:unhideWhenUsed="1" w:qFormat="1"/>
+    <w:lsdException w:name="table of figures" w:semiHidden="1" w:unhideWhenUsed="1"/>
+    <w:lsdException w:name="envelope address" w:semiHidden="1" w:unhideWhenUsed="1"/>
+    <w:lsdException w:name="envelope return" w:semiHidden="1" w:unhideWhenUsed="1"/>
+    <w:lsdException w:name="footnote reference" w:semiHidden="1" w:unhideWhenUsed="1"/>
+    <w:lsdException w:name="annotation reference" w:semiHidden="1" w:unhideWhenUsed="1"/>
+    <w:lsdException w:name="line number" w:semiHidden="1" w:unhideWhenUsed="1"/>
+    <w:lsdException w:name="page number" w:semiHidden="1" w:unhideWhenUsed="1"/>
+    <w:lsdException w:name="endnote reference" w:semiHidden="1" w:unhideWhenUsed="1"/>
+    <w:lsdException w:name="endnote text" w:semiHidden="1" w:unhideWhenUsed="1"/>
+    <w:lsdException w:name="table of authorities" w:semiHidden="1" w:unhideWhenUsed="1"/>
+    <w:lsdException w:name="macro" w:semiHidden="1" w:unhideWhenUsed="1"/>
+    <w:lsdException w:name="toa heading" w:semiHidden="1" w:unhideWhenUsed="1"/>
+    <w:lsdException w:name="List" w:semiHidden="1" w:unhideWhenUsed="1"/>
+    <w:lsdException w:name="List Bullet" w:semiHidden="1" w:unhideWhenUsed="1"/>
+    <w:lsdException w:name="List Number" w:semiHidden="1" w:unhideWhenUsed="1"/>
+    <w:lsdException w:name="List 2" w:semiHidden="1" w:unhideWhenUsed="1"/>
+    <w:lsdException w:name="List 3" w:semiHidden="1" w:unhideWhenUsed="1"/>
+    <w:lsdException w:name="List 4" w:semiHidden="1" w:unhideWhenUsed="1"/>
+    <w:lsdException w:name="List 5" w:semiHidden="1" w:unhideWhenUsed="1"/>
+    <w:lsdException w:name="List Bullet 2" w:semiHidden="1" w:unhideWhenUsed="1"/>
+    <w:lsdException w:name="List Bullet 3" w:semiHidden="1" w:unhideWhenUsed="1"/>
+    <w:lsdException w:name="List Bullet 4" w:semiHidden="1" w:unhideWhenUsed="1"/>
+    <w:lsdException w:name="List Bullet 5" w:semiHidden="1" w:unhideWhenUsed="1"/>
+    <w:lsdException w:name="List Number 2" w:semiHidden="1" w:unhideWhenUsed="1"/>
+    <w:lsdException w:name="List Number 3" w:semiHidden="1" w:unhideWhenUsed="1"/>
+    <w:lsdException w:name="List Number 4" w:semiHidden="1" w:unhideWhenUsed="1"/>
+    <w:lsdException w:name="List Number 5" w:semiHidden="1" w:unhideWhenUsed="1"/>
+    <w:lsdException w:name="Title" w:uiPriority="10" w:qFormat="1"/>
+    <w:lsdException w:name="Closing" w:semiHidden="1" w:unhideWhenUsed="1"/>
+    <w:lsdException w:name="Signature" w:semiHidden="1" w:unhideWhenUsed="1"/>
+    <w:lsdException w:name="Default Paragraph Font" w:semiHidden="1" w:uiPriority="1" w:unhideWhenUsed="1"/>
+    <w:lsdException w:name="Body Text" w:semiHidden="1" w:unhideWhenUsed="1"/>
+    <w:lsdException w:name="Body Text Indent" w:semiHidden="1" w:unhideWhenUsed="1"/>
+    <w:lsdException w:name="List Continue" w:semiHidden="1" w:unhideWhenUsed="1"/>
+    <w:lsdException w:name="List Continue 2" w:semiHidden="1" w:unhideWhenUsed="1"/>
+    <w:lsdException w:name="List Continue 3" w:semiHidden="1" w:unhideWhenUsed="1"/>
+    <w:lsdException w:name="List Continue 4" w:semiHidden="1" w:unhideWhenUsed="1"/>
+    <w:lsdException w:name="List Continue 5" w:semiHidden="1" w:unhideWhenUsed="1"/>
+    <w:lsdException w:name="Message Header" w:semiHidden="1" w:unhideWhenUsed="1"/>
+    <w:lsdException w:name="Subtitle" w:uiPriority="11" w:qFormat="1"/>
+    <w:lsdException w:name="Salutation" w:semiHidden="1" w:unhideWhenUsed="1"/>
+    <w:lsdException w:name="Date" w:semiHidden="1" w:unhideWhenUsed="1"/>
+    <w:lsdException w:name="Body Text First Indent" w:semiHidden="1" w:unhideWhenUsed="1"/>
+    <w:lsdException w:name="Body Text First Indent 2" w:semiHidden="1" w:unhideWhenUsed="1"/>
+    <w:lsdException w:name="Note Heading" w:semiHidden="1" w:unhideWhenUsed="1"/>
+    <w:lsdException w:name="Body Text 2" w:semiHidden="1" w:unhideWhenUsed="1"/>
+    <w:lsdException w:name="Body Text 3" w:semiHidden="1" w:unhideWhenUsed="1"/>
+    <w:lsdException w:name="Body Text Indent 2" w:semiHidden="1" w:unhideWhenUsed="1"/>
+    <w:lsdException w:name="Body Text Indent 3" w:semiHidden="1" w:unhideWhenUsed="1"/>
+    <w:lsdException w:name="Block Text" w:semiHidden="1" w:unhideWhenUsed="1"/>
+    <w:lsdException w:name="Hyperlink" w:semiHidden="1" w:unhideWhenUsed="1"/>
+    <w:lsdException w:name="FollowedHyperlink" w:semiHidden="1" w:unhideWhenUsed="1"/>
+    <w:lsdException w:name="Strong" w:uiPriority="22" w:qFormat="1"/>
+    <w:lsdException w:name="Emphasis" w:uiPriority="20" w:qFormat="1"/>
+    <w:lsdException w:name="Document Map" w:semiHidden="1" w:unhideWhenUsed="1"/>
+    <w:lsdException w:name="Plain Text" w:semiHidden="1" w:unhideWhenUsed="1"/>
+    <w:lsdException w:name="E-mail Signature" w:semiHidden="1" w:unhideWhenUsed="1"/>
+    <w:lsdException w:name="HTML Top of Form" w:semiHidden="1" w:unhideWhenUsed="1"/>
+    <w:lsdException w:name="HTML Bottom of Form" w:semiHidden="1" w:unhideWhenUsed="1"/>
+    <w:lsdException w:name="Normal (Web)" w:semiHidden="1" w:unhideWhenUsed="1"/>
+    <w:lsdException w:name="HTML Acronym" w:semiHidden="1" w:unhideWhenUsed="1"/>
+    <w:lsdException w:name="HTML Address" w:semiHidden="1" w:unhideWhenUsed="1"/>
+    <w:lsdException w:name="HTML Cite" w:semiHidden="1" w:unhideWhenUsed="1"/>
+    <w:lsdException w:name="HTML Code" w:semiHidden="1" w:unhideWhenUsed="1"/>
+    <w:lsdException w:name="HTML Definition" w:semiHidden="1" w:unhideWhenUsed="1"/>
+    <w:lsdException w:name="HTML Keyboard" w:semiHidden="1" w:unhideWhenUsed="1"/>
+    <w:lsdException w:name="HTML Preformatted" w:semiHidden="1" w:unhideWhenUsed="1"/>
+    <w:lsdException w:name="HTML Sample" w:semiHidden="1" w:unhideWhenUsed="1"/>
+    <w:lsdException w:name="HTML Typewriter" w:semiHidden="1" w:unhideWhenUsed="1"/>
+    <w:lsdException w:name="HTML Variable" w:semiHidden="1" w:unhideWhenUsed="1"/>
+    <w:lsdException w:name="Normal Table" w:semiHidden="1" w:unhideWhenUsed="1"/>
+    <w:lsdException w:name="annotation subject" w:semiHidden="1" w:unhideWhenUsed="1"/>
+    <w:lsdException w:name="No List" w:semiHidden="1" w:unhideWhenUsed="1"/>
+    <w:lsdException w:name="Outline List 1" w:semiHidden="1" w:unhideWhenUsed="1"/>
+    <w:lsdException w:name="Outline List 2" w:semiHidden="1" w:unhideWhenUsed="1"/>
+    <w:lsdException w:name="Outline List 3" w:semiHidden="1" w:unhideWhenUsed="1"/>
+    <w:lsdException w:name="Table Simple 1" w:semiHidden="1" w:unhideWhenUsed="1"/>
+    <w:lsdException w:name="Table Simple 2" w:semiHidden="1" w:unhideWhenUsed="1"/>
+    <w:lsdException w:name="Table Simple 3" w:semiHidden="1" w:unhideWhenUsed="1"/>
+    <w:lsdException w:name="Table Classic 1" w:semiHidden="1" w:unhideWhenUsed="1"/>
+    <w:lsdException w:name="Table Classic 2" w:semiHidden="1" w:unhideWhenUsed="1"/>
+    <w:lsdException w:name="Table Classic 3" w:semiHidden="1" w:unhideWhenUsed="1"/>
+    <w:lsdException w:name="Table Classic 4" w:semiHidden="1" w:unhideWhenUsed="1"/>
+    <w:lsdException w:name="Table Colorful 1" w:semiHidden="1" w:unhideWhenUsed="1"/>
+    <w:lsdException w:name="Table Colorful 2" w:semiHidden="1" w:unhideWhenUsed="1"/>
+    <w:lsdException w:name="Table Colorful 3" w:semiHidden="1" w:unhideWhenUsed="1"/>
+    <w:lsdException w:name="Table Columns 1" w:semiHidden="1" w:unhideWhenUsed="1"/>
+    <w:lsdException w:name="Table Columns 2" w:semiHidden="1" w:unhideWhenUsed="1"/>
+    <w:lsdException w:name="Table Columns 3" w:semiHidden="1" w:unhideWhenUsed="1"/>
+    <w:lsdException w:name="Table Columns 4" w:semiHidden="1" w:unhideWhenUsed="1"/>
+    <w:lsdException w:name="Table Columns 5" w:semiHidden="1" w:unhideWhenUsed="1"/>
+    <w:lsdException w:name="Table Grid 1" w:semiHidden="1" w:unhideWhenUsed="1"/>
+    <w:lsdException w:name="Table Grid 2" w:semiHidden="1" w:unhideWhenUsed="1"/>
+    <w:lsdException w:name="Table Grid 3" w:semiHidden="1" w:unhideWhenUsed="1"/>
+    <w:lsdException w:name="Table Grid 4" w:semiHidden="1" w:unhideWhenUsed="1"/>
+    <w:lsdException w:name="Table Grid 5" w:semiHidden="1" w:unhideWhenUsed="1"/>
+    <w:lsdException w:name="Table Grid 6" w:semiHidden="1" w:unhideWhenUsed="1"/>
+    <w:lsdException w:name="Table Grid 7" w:semiHidden="1" w:unhideWhenUsed="1"/>
+    <w:lsdException w:name="Table Grid 8" w:semiHidden="1" w:unhideWhenUsed="1"/>
+    <w:lsdException w:name="Table List 1" w:semiHidden="1" w:unhideWhenUsed="1"/>
+    <w:lsdException w:name="Table List 2" w:semiHidden="1" w:unhideWhenUsed="1"/>
+    <w:lsdException w:name="Table List 3" w:semiHidden="1" w:unhideWhenUsed="1"/>
+    <w:lsdException w:name="Table List 4" w:semiHidden="1" w:unhideWhenUsed="1"/>
+    <w:lsdException w:name="Table List 5" w:semiHidden="1" w:unhideWhenUsed="1"/>
+    <w:lsdException w:name="Table List 6" w:semiHidden="1" w:unhideWhenUsed="1"/>
+    <w:lsdException w:name="Table List 7" w:semiHidden="1" w:unhideWhenUsed="1"/>
+    <w:lsdException w:name="Table List 8" w:semiHidden="1" w:unhideWhenUsed="1"/>
+    <w:lsdException w:name="Table 3D effects 1" w:semiHidden="1" w:unhideWhenUsed="1"/>
+    <w:lsdException w:name="Table 3D effects 2" w:semiHidden="1" w:unhideWhenUsed="1"/>
+    <w:lsdException w:name="Table 3D effects 3" w:semiHidden="1" w:unhideWhenUsed="1"/>
+    <w:lsdException w:name="Table Contemporary" w:semiHidden="1" w:unhideWhenUsed="1"/>
+    <w:lsdException w:name="Table Elegant" w:semiHidden="1" w:unhideWhenUsed="1"/>
+    <w:lsdException w:name="Table Professional" w:semiHidden="1" w:unhideWhenUsed="1"/>
+    <w:lsdException w:name="Table Subtle 1" w:semiHidden="1" w:unhideWhenUsed="1"/>
+    <w:lsdException w:name="Table Subtle 2" w:semiHidden="1" w:unhideWhenUsed="1"/>
+    <w:lsdException w:name="Table Web 1" w:semiHidden="1" w:unhideWhenUsed="1"/>
+    <w:lsdException w:name="Table Web 2" w:semiHidden="1" w:unhideWhenUsed="1"/>
+    <w:lsdException w:name="Table Web 3" w:semiHidden="1" w:unhideWhenUsed="1"/>
+    <w:lsdException w:name="Balloon Text" w:semiHidden="1" w:unhideWhenUsed="1"/>
+    <w:lsdException w:name="Table Grid" w:uiPriority="59"/>
+    <w:lsdException w:name="Table Theme" w:semiHidden="1" w:unhideWhenUsed="1"/>
+    <w:lsdException w:name="Note Level 1" w:semiHidden="1" w:unhideWhenUsed="1"/>
+    <w:lsdException w:name="Note Level 2" w:semiHidden="1" w:unhideWhenUsed="1"/>
+    <w:lsdException w:name="Note Level 3" w:semiHidden="1" w:unhideWhenUsed="1"/>
+    <w:lsdException w:name="Note Level 4" w:semiHidden="1" w:unhideWhenUsed="1"/>
+    <w:lsdException w:name="Note Level 5" w:semiHidden="1" w:unhideWhenUsed="1"/>
+    <w:lsdException w:name="Note Level 6" w:semiHidden="1" w:unhideWhenUsed="1"/>
+    <w:lsdException w:name="Note Level 7" w:semiHidden="1" w:unhideWhenUsed="1"/>
+    <w:lsdException w:name="Note Level 8" w:semiHidden="1" w:unhideWhenUsed="1"/>
+    <w:lsdException w:name="Note Level 9" w:semiHidden="1" w:unhideWhenUsed="1"/>
+    <w:lsdException w:name="Placeholder Text" w:semiHidden="1"/>
+    <w:lsdException w:name="No Spacing" w:uiPriority="1" w:qFormat="1"/>
+    <w:lsdException w:name="Light Shading" w:uiPriority="60"/>
+    <w:lsdException w:name="Light List" w:uiPriority="61"/>
+    <w:lsdException w:name="Light Grid" w:uiPriority="62"/>
+    <w:lsdException w:name="Medium Shading 1" w:uiPriority="63"/>
+    <w:lsdException w:name="Medium Shading 2" w:uiPriority="64"/>
+    <w:lsdException w:name="Medium List 1" w:uiPriority="65"/>
+    <w:lsdException w:name="Medium List 2" w:uiPriority="66"/>
+    <w:lsdException w:name="Medium Grid 1" w:uiPriority="67"/>
+    <w:lsdException w:name="Medium Grid 2" w:uiPriority="68"/>
+    <w:lsdException w:name="Medium Grid 3" w:uiPriority="69"/>
+    <w:lsdException w:name="Dark List" w:uiPriority="70"/>
+    <w:lsdException w:name="Colorful Shading" w:uiPriority="71"/>
+    <w:lsdException w:name="Colorful List" w:uiPriority="72"/>
+    <w:lsdException w:name="Colorful Grid" w:uiPriority="73"/>
+    <w:lsdException w:name="Light Shading Accent 1" w:uiPriority="60"/>
+    <w:lsdException w:name="Light List Accent 1" w:uiPriority="61"/>
+    <w:lsdException w:name="Light Grid Accent 1" w:uiPriority="62"/>
+    <w:lsdException w:name="Medium Shading 1 Accent 1" w:uiPriority="63"/>
+    <w:lsdException w:name="Medium Shading 2 Accent 1" w:uiPriority="64"/>
+    <w:lsdException w:name="Medium List 1 Accent 1" w:uiPriority="65"/>
+    <w:lsdException w:name="Revision" w:semiHidden="1"/>
+    <w:lsdException w:name="List Paragraph" w:uiPriority="34" w:qFormat="1"/>
+    <w:lsdException w:name="Quote" w:uiPriority="29" w:qFormat="1"/>
+    <w:lsdException w:name="Intense Quote" w:uiPriority="30" w:qFormat="1"/>
+    <w:lsdException w:name="Medium List 2 Accent 1" w:uiPriority="66"/>
+    <w:lsdException w:name="Medium Grid 1 Accent 1" w:uiPriority="67"/>
+    <w:lsdException w:name="Medium Grid 2 Accent 1" w:uiPriority="68"/>
+    <w:lsdException w:name="Medium Grid 3 Accent 1" w:uiPriority="69"/>
+    <w:lsdException w:name="Dark List Accent 1" w:uiPriority="70"/>
+    <w:lsdException w:name="Colorful Shading Accent 1" w:uiPriority="71"/>
+    <w:lsdException w:name="Colorful List Accent 1" w:uiPriority="72"/>
+    <w:lsdException w:name="Colorful Grid Accent 1" w:uiPriority="73"/>
+    <w:lsdException w:name="Light Shading Accent 2" w:uiPriority="60"/>
+    <w:lsdException w:name="Light List Accent 2" w:uiPriority="61"/>
+    <w:lsdException w:name="Light Grid Accent 2" w:uiPriority="62"/>
+    <w:lsdException w:name="Medium Shading 1 Accent 2" w:uiPriority="63"/>
+    <w:lsdException w:name="Medium Shading 2 Accent 2" w:uiPriority="64"/>
+    <w:lsdException w:name="Medium List 1 Accent 2" w:uiPriority="65"/>
+    <w:lsdException w:name="Medium List 2 Accent 2" w:uiPriority="66"/>
+    <w:lsdException w:name="Medium Grid 1 Accent 2" w:uiPriority="67"/>
+    <w:lsdException w:name="Medium Grid 2 Accent 2" w:uiPriority="68"/>
+    <w:lsdException w:name="Medium Grid 3 Accent 2" w:uiPriority="69"/>
+    <w:lsdException w:name="Dark List Accent 2" w:uiPriority="70"/>
+    <w:lsdException w:name="Colorful Shading Accent 2" w:uiPriority="71"/>
+    <w:lsdException w:name="Colorful List Accent 2" w:uiPriority="72"/>
+    <w:lsdException w:name="Colorful Grid Accent 2" w:uiPriority="73"/>
+    <w:lsdException w:name="Light Shading Accent 3" w:uiPriority="60"/>
+    <w:lsdException w:name="Light List Accent 3" w:uiPriority="61"/>
+    <w:lsdException w:name="Light Grid Accent 3" w:uiPriority="62"/>
+    <w:lsdException w:name="Medium Shading 1 Accent 3" w:uiPriority="63"/>
+    <w:lsdException w:name="Medium Shading 2 Accent 3" w:uiPriority="64"/>
+    <w:lsdException w:name="Medium List 1 Accent 3" w:uiPriority="65"/>
+    <w:lsdException w:name="Medium List 2 Accent 3" w:uiPriority="66"/>
+    <w:lsdException w:name="Medium Grid 1 Accent 3" w:uiPriority="67"/>
+    <w:lsdException w:name="Medium Grid 2 Accent 3" w:uiPriority="68"/>
+    <w:lsdException w:name="Medium Grid 3 Accent 3" w:uiPriority="69"/>
+    <w:lsdException w:name="Dark List Accent 3" w:uiPriority="70"/>
+    <w:lsdException w:name="Colorful Shading Accent 3" w:uiPriority="71"/>
+    <w:lsdException w:name="Colorful List Accent 3" w:uiPriority="72"/>
+    <w:lsdException w:name="Colorful Grid Accent 3" w:uiPriority="73"/>
+    <w:lsdException w:name="Light Shading Accent 4" w:uiPriority="60"/>
+    <w:lsdException w:name="Light List Accent 4" w:uiPriority="61"/>
+    <w:lsdException w:name="Light Grid Accent 4" w:uiPriority="62"/>
+    <w:lsdException w:name="Medium Shading 1 Accent 4" w:uiPriority="63"/>
+    <w:lsdException w:name="Medium Shading 2 Accent 4" w:uiPriority="64"/>
+    <w:lsdException w:name="Medium List 1 Accent 4" w:uiPriority="65"/>
+    <w:lsdException w:name="Medium List 2 Accent 4" w:uiPriority="66"/>
+    <w:lsdException w:name="Medium Grid 1 Accent 4" w:uiPriority="67"/>
+    <w:lsdException w:name="Medium Grid 2 Accent 4" w:uiPriority="68"/>
+    <w:lsdException w:name="Medium Grid 3 Accent 4" w:uiPriority="69"/>
+    <w:lsdException w:name="Dark List Accent 4" w:uiPriority="70"/>
+    <w:lsdException w:name="Colorful Shading Accent 4" w:uiPriority="71"/>
+    <w:lsdException w:name="Colorful List Accent 4" w:uiPriority="72"/>
+    <w:lsdException w:name="Colorful Grid Accent 4" w:uiPriority="73"/>
+    <w:lsdException w:name="Light Shading Accent 5" w:uiPriority="60"/>
+    <w:lsdException w:name="Light List Accent 5" w:uiPriority="61"/>
+    <w:lsdException w:name="Light Grid Accent 5" w:uiPriority="62"/>
+    <w:lsdException w:name="Medium Shading 1 Accent 5" w:uiPriority="63"/>
+    <w:lsdException w:name="Medium Shading 2 Accent 5" w:uiPriority="64"/>
+    <w:lsdException w:name="Medium List 1 Accent 5" w:uiPriority="65"/>
+    <w:lsdException w:name="Medium List 2 Accent 5" w:uiPriority="66"/>
+    <w:lsdException w:name="Medium Grid 1 Accent 5" w:uiPriority="67"/>
+    <w:lsdException w:name="Medium Grid 2 Accent 5" w:uiPriority="68"/>
+    <w:lsdException w:name="Medium Grid 3 Accent 5" w:uiPriority="69"/>
+    <w:lsdException w:name="Dark List Accent 5" w:uiPriority="70"/>
+    <w:lsdException w:name="Colorful Shading Accent 5" w:uiPriority="71"/>
+    <w:lsdException w:name="Colorful List Accent 5" w:uiPriority="72"/>
+    <w:lsdException w:name="Colorful Grid Accent 5" w:uiPriority="73"/>
+    <w:lsdException w:name="Light Shading Accent 6" w:uiPriority="60"/>
+    <w:lsdException w:name="Light List Accent 6" w:uiPriority="61"/>
+    <w:lsdException w:name="Light Grid Accent 6" w:uiPriority="62"/>
+    <w:lsdException w:name="Medium Shading 1 Accent 6" w:uiPriority="63"/>
+    <w:lsdException w:name="Medium Shading 2 Accent 6" w:uiPriority="64"/>
+    <w:lsdException w:name="Medium List 1 Accent 6" w:uiPriority="65"/>
+    <w:lsdException w:name="Medium List 2 Accent 6" w:uiPriority="66"/>
+    <w:lsdException w:name="Medium Grid 1 Accent 6" w:uiPriority="67"/>
+    <w:lsdException w:name="Medium Grid 2 Accent 6" w:uiPriority="68"/>
+    <w:lsdException w:name="Medium Grid 3 Accent 6" w:uiPriority="69"/>
+    <w:lsdException w:name="Dark List Accent 6" w:uiPriority="70"/>
+    <w:lsdException w:name="Colorful Shading Accent 6" w:uiPriority="71"/>
+    <w:lsdException w:name="Colorful List Accent 6" w:uiPriority="72"/>
+    <w:lsdException w:name="Colorful Grid Accent 6" w:uiPriority="73"/>
+    <w:lsdException w:name="Subtle Emphasis" w:uiPriority="19" w:qFormat="1"/>
+    <w:lsdException w:name="Intense Emphasis" w:uiPriority="21" w:qFormat="1"/>
+    <w:lsdException w:name="Subtle Reference" w:uiPriority="31" w:qFormat="1"/>
+    <w:lsdException w:name="Intense Reference" w:uiPriority="32" w:qFormat="1"/>
+    <w:lsdException w:name="Book Title" w:uiPriority="33" w:qFormat="1"/>
+    <w:lsdException w:name="Bibliography" w:semiHidden="1" w:uiPriority="37" w:unhideWhenUsed="1"/>
+    <w:lsdException w:name="TOC Heading" w:semiHidden="1" w:uiPriority="39" w:unhideWhenUsed="1" w:qFormat="1"/>
+    <w:lsdException w:name="Plain Table 1" w:uiPriority="41"/>
+    <w:lsdException w:name="Plain Table 2" w:uiPriority="42"/>
+    <w:lsdException w:name="Plain Table 3" w:uiPriority="43"/>
+    <w:lsdException w:name="Plain Table 4" w:uiPriority="44"/>
+    <w:lsdException w:name="Plain Table 5" w:uiPriority="45"/>
+    <w:lsdException w:name="Grid Table Light" w:uiPriority="40"/>
+    <w:lsdException w:name="Grid Table 1 Light" w:uiPriority="46"/>
+    <w:lsdException w:name="Grid Table 2" w:uiPriority="47"/>
+    <w:lsdException w:name="Grid Table 3" w:uiPriority="48"/>
+    <w:lsdException w:name="Grid Table 4" w:uiPriority="49"/>
+    <w:lsdException w:name="Grid Table 5 Dark" w:uiPriority="50"/>
+    <w:lsdException w:name="Grid Table 6 Colorful" w:uiPriority="51"/>
+    <w:lsdException w:name="Grid Table 7 Colorful" w:uiPriority="52"/>
+    <w:lsdException w:name="Grid Table 1 Light Accent 1" w:uiPriority="46"/>
+    <w:lsdException w:name="Grid Table 2 Accent 1" w:uiPriority="47"/>
+    <w:lsdException w:name="Grid Table 3 Accent 1" w:uiPriority="48"/>
+    <w:lsdException w:name="Grid Table 4 Accent 1" w:uiPriority="49"/>
+    <w:lsdException w:name="Grid Table 5 Dark Accent 1" w:uiPriority="50"/>
+    <w:lsdException w:name="Grid Table 6 Colorful Accent 1" w:uiPriority="51"/>
+    <w:lsdException w:name="Grid Table 7 Colorful Accent 1" w:uiPriority="52"/>
+    <w:lsdException w:name="Grid Table 1 Light Accent 2" w:uiPriority="46"/>
+    <w:lsdException w:name="Grid Table 2 Accent 2" w:uiPriority="47"/>
+    <w:lsdException w:name="Grid Table 3 Accent 2" w:uiPriority="48"/>
+    <w:lsdException w:name="Grid Table 4 Accent 2" w:uiPriority="49"/>
+    <w:lsdException w:name="Grid Table 5 Dark Accent 2" w:uiPriority="50"/>
+    <w:lsdException w:name="Grid Table 6 Colorful Accent 2" w:uiPriority="51"/>
+    <w:lsdException w:name="Grid Table 7 Colorful Accent 2" w:uiPriority="52"/>
+    <w:lsdException w:name="Grid Table 1 Light Accent 3" w:uiPriority="46"/>
+    <w:lsdException w:name="Grid Table 2 Accent 3" w:uiPriority="47"/>
+    <w:lsdException w:name="Grid Table 3 Accent 3" w:uiPriority="48"/>
+    <w:lsdException w:name="Grid Table 4 Accent 3" w:uiPriority="49"/>
+    <w:lsdException w:name="Grid Table 5 Dark Accent 3" w:uiPriority="50"/>
+    <w:lsdException w:name="Grid Table 6 Colorful Accent 3" w:uiPriority="51"/>
+    <w:lsdException w:name="Grid Table 7 Colorful Accent 3" w:uiPriority="52"/>
+    <w:lsdException w:name="Grid Table 1 Light Accent 4" w:uiPriority="46"/>
+    <w:lsdException w:name="Grid Table 2 Accent 4" w:uiPriority="47"/>
+    <w:lsdException w:name="Grid Table 3 Accent 4" w:uiPriority="48"/>
+    <w:lsdException w:name="Grid Table 4 Accent 4" w:uiPriority="49"/>
+    <w:lsdException w:name="Grid Table 5 Dark Accent 4" w:uiPriority="50"/>
+    <w:lsdException w:name="Grid Table 6 Colorful Accent 4" w:uiPriority="51"/>
+    <w:lsdException w:name="Grid Table 7 Colorful Accent 4" w:uiPriority="52"/>
+    <w:lsdException w:name="Grid Table 1 Light Accent 5" w:uiPriority="46"/>
+    <w:lsdException w:name="Grid Table 2 Accent 5" w:uiPriority="47"/>
+    <w:lsdException w:name="Grid Table 3 Accent 5" w:uiPriority="48"/>
+    <w:lsdException w:name="Grid Table 4 Accent 5" w:uiPriority="49"/>
+    <w:lsdException w:name="Grid Table 5 Dark Accent 5" w:uiPriority="50"/>
+    <w:lsdException w:name="Grid Table 6 Colorful Accent 5" w:uiPriority="51"/>
+    <w:lsdException w:name="Grid Table 7 Colorful Accent 5" w:uiPriority="52"/>
+    <w:lsdException w:name="Grid Table 1 Light Accent 6" w:uiPriority="46"/>
+    <w:lsdException w:name="Grid Table 2 Accent 6" w:uiPriority="47"/>
+    <w:lsdException w:name="Grid Table 3 Accent 6" w:uiPriority="48"/>
+    <w:lsdException w:name="Grid Table 4 Accent 6" w:uiPriority="49"/>
+    <w:lsdException w:name="Grid Table 5 Dark Accent 6" w:uiPriority="50"/>
+    <w:lsdException w:name="Grid Table 6 Colorful Accent 6" w:uiPriority="51"/>
+    <w:lsdException w:name="Grid Table 7 Colorful Accent 6" w:uiPriority="52"/>
+    <w:lsdException w:name="List Table 1 Light" w:uiPriority="46"/>
+    <w:lsdException w:name="List Table 2" w:uiPriority="47"/>
+    <w:lsdException w:name="List Table 3" w:uiPriority="48"/>
+    <w:lsdException w:name="List Table 4" w:uiPriority="49"/>
+    <w:lsdException w:name="List Table 5 Dark" w:uiPriority="50"/>
+    <w:lsdException w:name="List Table 6 Colorful" w:uiPriority="51"/>
+    <w:lsdException w:name="List Table 7 Colorful" w:uiPriority="52"/>
+    <w:lsdException w:name="List Table 1 Light Accent 1" w:uiPriority="46"/>
+    <w:lsdException w:name="List Table 2 Accent 1" w:uiPriority="47"/>
+    <w:lsdException w:name="List Table 3 Accent 1" w:uiPriority="48"/>
+    <w:lsdException w:name="List Table 4 Accent 1" w:uiPriority="49"/>
+    <w:lsdException w:name="List Table 5 Dark Accent 1" w:uiPriority="50"/>
+    <w:lsdException w:name="List Table 6 Colorful Accent 1" w:uiPriority="51"/>
+    <w:lsdException w:name="List Table 7 Colorful Accent 1" w:uiPriority="52"/>
+    <w:lsdException w:name="List Table 1 Light Accent 2" w:uiPriority="46"/>
+    <w:lsdException w:name="List Table 2 Accent 2" w:uiPriority="47"/>
+    <w:lsdException w:name="List Table 3 Accent 2" w:uiPriority="48"/>
+    <w:lsdException w:name="List Table 4 Accent 2" w:uiPriority="49"/>
+    <w:lsdException w:name="List Table 5 Dark Accent 2" w:uiPriority="50"/>
+    <w:lsdException w:name="List Table 6 Colorful Accent 2" w:uiPriority="51"/>
+    <w:lsdException w:name="List Table 7 Colorful Accent 2" w:uiPriority="52"/>
+    <w:lsdException w:name="List Table 1 Light Accent 3" w:uiPriority="46"/>
+    <w:lsdException w:name="List Table 2 Accent 3" w:uiPriority="47"/>
+    <w:lsdException w:name="List Table 3 Accent 3" w:uiPriority="48"/>
+    <w:lsdException w:name="List Table 4 Accent 3" w:uiPriority="49"/>
+    <w:lsdException w:name="List Table 5 Dark Accent 3" w:uiPriority="50"/>
+    <w:lsdException w:name="List Table 6 Colorful Accent 3" w:uiPriority="51"/>
+    <w:lsdException w:name="List Table 7 Colorful Accent 3" w:uiPriority="52"/>
+    <w:lsdException w:name="List Table 1 Light Accent 4" w:uiPriority="46"/>
+    <w:lsdException w:name="List Table 2 Accent 4" w:uiPriority="47"/>
+    <w:lsdException w:name="List Table 3 Accent 4" w:uiPriority="48"/>
+    <w:lsdException w:name="List Table 4 Accent 4" w:uiPriority="49"/>
+    <w:lsdException w:name="List Table 5 Dark Accent 4" w:uiPriority="50"/>
+    <w:lsdException w:name="List Table 6 Colorful Accent 4" w:uiPriority="51"/>
+    <w:lsdException w:name="List Table 7 Colorful Accent 4" w:uiPriority="52"/>
+    <w:lsdException w:name="List Table 1 Light Accent 5" w:uiPriority="46"/>
+    <w:lsdException w:name="List Table 2 Accent 5" w:uiPriority="47"/>
+    <w:lsdException w:name="List Table 3 Accent 5" w:uiPriority="48"/>
+    <w:lsdException w:name="List Table 4 Accent 5" w:uiPriority="49"/>
+    <w:lsdException w:name="List Table 5 Dark Accent 5" w:uiPriority="50"/>
+    <w:lsdException w:name="List Table 6 Colorful Accent 5" w:uiPriority="51"/>
+    <w:lsdException w:name="List Table 7 Colorful Accent 5" w:uiPriority="52"/>
+    <w:lsdException w:name="List Table 1 Light Accent 6" w:uiPriority="46"/>
+    <w:lsdException w:name="List Table 2 Accent 6" w:uiPriority="47"/>
+    <w:lsdException w:name="List Table 3 Accent 6" w:uiPriority="48"/>
+    <w:lsdException w:name="List Table 4 Accent 6" w:uiPriority="49"/>
+    <w:lsdException w:name="List Table 5 Dark Accent 6" w:uiPriority="50"/>
+    <w:lsdException w:name="List Table 6 Colorful Accent 6" w:uiPriority="51"/>
+    <w:lsdException w:name="List Table 7 Colorful Accent 6" w:uiPriority="52"/>
+    <w:lsdException w:name="Mention" w:semiHidden="1" w:unhideWhenUsed="1"/>
+    <w:lsdException w:name="Smart Hyperlink" w:semiHidden="1" w:unhideWhenUsed="1"/>
   </w:latentStyles>
   <w:style w:type="paragraph" w:default="1" w:styleId="Normal">
     <w:name w:val="Normal"/>
@@ -3917,6 +4230,7 @@
       <w:lang w:bidi="bn-BD"/>
     </w:rPr>
     <w:tblPr>
+      <w:tblInd w:w="0" w:type="dxa"/>
       <w:tblBorders>
         <w:top w:val="single" w:sz="4" w:space="0" w:color="000000" w:themeColor="text1"/>
         <w:left w:val="single" w:sz="4" w:space="0" w:color="000000" w:themeColor="text1"/>
@@ -3925,6 +4239,12 @@
         <w:insideH w:val="single" w:sz="4" w:space="0" w:color="000000" w:themeColor="text1"/>
         <w:insideV w:val="single" w:sz="4" w:space="0" w:color="000000" w:themeColor="text1"/>
       </w:tblBorders>
+      <w:tblCellMar>
+        <w:top w:w="0" w:type="dxa"/>
+        <w:left w:w="108" w:type="dxa"/>
+        <w:bottom w:w="0" w:type="dxa"/>
+        <w:right w:w="108" w:type="dxa"/>
+      </w:tblCellMar>
     </w:tblPr>
   </w:style>
   <w:style w:type="paragraph" w:styleId="BalloonText">
@@ -4015,690 +4335,16 @@
     <w:basedOn w:val="DefaultParagraphFont"/>
     <w:rsid w:val="001B775D"/>
   </w:style>
-</w:styles>
-</file>
-
-<file path=word/stylesWithEffects.xml><?xml version="1.0" encoding="utf-8"?>
-<w:styles xmlns:wpc="http://schemas.microsoft.com/office/word/2010/wordprocessingCanvas" xmlns:mc="http://schemas.openxmlformats.org/markup-compatibility/2006" xmlns:o="urn:schemas-microsoft-com:office:office" xmlns:r="http://schemas.openxmlformats.org/officeDocument/2006/relationships" xmlns:m="http://schemas.openxmlformats.org/officeDocument/2006/math" xmlns:v="urn:schemas-microsoft-com:vml" xmlns:wp14="http://schemas.microsoft.com/office/word/2010/wordprocessingDrawing" xmlns:wp="http://schemas.openxmlformats.org/drawingml/2006/wordprocessingDrawing" xmlns:w10="urn:schemas-microsoft-com:office:word" xmlns:w="http://schemas.openxmlformats.org/wordprocessingml/2006/main" xmlns:w14="http://schemas.microsoft.com/office/word/2010/wordml" xmlns:wpg="http://schemas.microsoft.com/office/word/2010/wordprocessingGroup" xmlns:wpi="http://schemas.microsoft.com/office/word/2010/wordprocessingInk" xmlns:wne="http://schemas.microsoft.com/office/word/2006/wordml" xmlns:wps="http://schemas.microsoft.com/office/word/2010/wordprocessingShape" mc:Ignorable="w14 wp14">
-  <w:docDefaults>
-    <w:rPrDefault>
-      <w:rPr>
-        <w:rFonts w:asciiTheme="minorHAnsi" w:eastAsiaTheme="minorHAnsi" w:hAnsiTheme="minorHAnsi" w:cstheme="minorBidi"/>
-        <w:sz w:val="22"/>
-        <w:szCs w:val="22"/>
-        <w:lang w:val="en-US" w:eastAsia="en-US" w:bidi="ar-SA"/>
-      </w:rPr>
-    </w:rPrDefault>
-    <w:pPrDefault>
-      <w:pPr>
-        <w:spacing w:after="200" w:line="276" w:lineRule="auto"/>
-      </w:pPr>
-    </w:pPrDefault>
-  </w:docDefaults>
-  <w:latentStyles w:defLockedState="0" w:defUIPriority="99" w:defSemiHidden="1" w:defUnhideWhenUsed="1" w:defQFormat="0" w:count="267">
-    <w:lsdException w:name="Normal" w:semiHidden="0" w:uiPriority="0" w:unhideWhenUsed="0" w:qFormat="1"/>
-    <w:lsdException w:name="heading 1" w:semiHidden="0" w:uiPriority="9" w:unhideWhenUsed="0" w:qFormat="1"/>
-    <w:lsdException w:name="heading 2" w:uiPriority="9" w:qFormat="1"/>
-    <w:lsdException w:name="heading 3" w:uiPriority="9" w:qFormat="1"/>
-    <w:lsdException w:name="heading 4" w:uiPriority="9" w:qFormat="1"/>
-    <w:lsdException w:name="heading 5" w:uiPriority="9" w:qFormat="1"/>
-    <w:lsdException w:name="heading 6" w:uiPriority="9" w:qFormat="1"/>
-    <w:lsdException w:name="heading 7" w:uiPriority="9" w:qFormat="1"/>
-    <w:lsdException w:name="heading 8" w:uiPriority="9" w:qFormat="1"/>
-    <w:lsdException w:name="heading 9" w:uiPriority="9" w:qFormat="1"/>
-    <w:lsdException w:name="toc 1" w:uiPriority="39"/>
-    <w:lsdException w:name="toc 2" w:uiPriority="39"/>
-    <w:lsdException w:name="toc 3" w:uiPriority="39"/>
-    <w:lsdException w:name="toc 4" w:uiPriority="39"/>
-    <w:lsdException w:name="toc 5" w:uiPriority="39"/>
-    <w:lsdException w:name="toc 6" w:uiPriority="39"/>
-    <w:lsdException w:name="toc 7" w:uiPriority="39"/>
-    <w:lsdException w:name="toc 8" w:uiPriority="39"/>
-    <w:lsdException w:name="toc 9" w:uiPriority="39"/>
-    <w:lsdException w:name="caption" w:uiPriority="35" w:qFormat="1"/>
-    <w:lsdException w:name="Title" w:semiHidden="0" w:uiPriority="10" w:unhideWhenUsed="0" w:qFormat="1"/>
-    <w:lsdException w:name="Default Paragraph Font" w:uiPriority="1"/>
-    <w:lsdException w:name="Subtitle" w:semiHidden="0" w:uiPriority="11" w:unhideWhenUsed="0" w:qFormat="1"/>
-    <w:lsdException w:name="Strong" w:semiHidden="0" w:uiPriority="22" w:unhideWhenUsed="0" w:qFormat="1"/>
-    <w:lsdException w:name="Emphasis" w:semiHidden="0" w:uiPriority="20" w:unhideWhenUsed="0" w:qFormat="1"/>
-    <w:lsdException w:name="Table Grid" w:semiHidden="0" w:uiPriority="59" w:unhideWhenUsed="0"/>
-    <w:lsdException w:name="Placeholder Text" w:unhideWhenUsed="0"/>
-    <w:lsdException w:name="No Spacing" w:semiHidden="0" w:uiPriority="1" w:unhideWhenUsed="0" w:qFormat="1"/>
-    <w:lsdException w:name="Light Shading" w:semiHidden="0" w:uiPriority="60" w:unhideWhenUsed="0"/>
-    <w:lsdException w:name="Light List" w:semiHidden="0" w:uiPriority="61" w:unhideWhenUsed="0"/>
-    <w:lsdException w:name="Light Grid" w:semiHidden="0" w:uiPriority="62" w:unhideWhenUsed="0"/>
-    <w:lsdException w:name="Medium Shading 1" w:semiHidden="0" w:uiPriority="63" w:unhideWhenUsed="0"/>
-    <w:lsdException w:name="Medium Shading 2" w:semiHidden="0" w:uiPriority="64" w:unhideWhenUsed="0"/>
-    <w:lsdException w:name="Medium List 1" w:semiHidden="0" w:uiPriority="65" w:unhideWhenUsed="0"/>
-    <w:lsdException w:name="Medium List 2" w:semiHidden="0" w:uiPriority="66" w:unhideWhenUsed="0"/>
-    <w:lsdException w:name="Medium Grid 1" w:semiHidden="0" w:uiPriority="67" w:unhideWhenUsed="0"/>
-    <w:lsdException w:name="Medium Grid 2" w:semiHidden="0" w:uiPriority="68" w:unhideWhenUsed="0"/>
-    <w:lsdException w:name="Medium Grid 3" w:semiHidden="0" w:uiPriority="69" w:unhideWhenUsed="0"/>
-    <w:lsdException w:name="Dark List" w:semiHidden="0" w:uiPriority="70" w:unhideWhenUsed="0"/>
-    <w:lsdException w:name="Colorful Shading" w:semiHidden="0" w:uiPriority="71" w:unhideWhenUsed="0"/>
-    <w:lsdException w:name="Colorful List" w:semiHidden="0" w:uiPriority="72" w:unhideWhenUsed="0"/>
-    <w:lsdException w:name="Colorful Grid" w:semiHidden="0" w:uiPriority="73" w:unhideWhenUsed="0"/>
-    <w:lsdException w:name="Light Shading Accent 1" w:semiHidden="0" w:uiPriority="60" w:unhideWhenUsed="0"/>
-    <w:lsdException w:name="Light List Accent 1" w:semiHidden="0" w:uiPriority="61" w:unhideWhenUsed="0"/>
-    <w:lsdException w:name="Light Grid Accent 1" w:semiHidden="0" w:uiPriority="62" w:unhideWhenUsed="0"/>
-    <w:lsdException w:name="Medium Shading 1 Accent 1" w:semiHidden="0" w:uiPriority="63" w:unhideWhenUsed="0"/>
-    <w:lsdException w:name="Medium Shading 2 Accent 1" w:semiHidden="0" w:uiPriority="64" w:unhideWhenUsed="0"/>
-    <w:lsdException w:name="Medium List 1 Accent 1" w:semiHidden="0" w:uiPriority="65" w:unhideWhenUsed="0"/>
-    <w:lsdException w:name="Revision" w:unhideWhenUsed="0"/>
-    <w:lsdException w:name="List Paragraph" w:semiHidden="0" w:uiPriority="34" w:unhideWhenUsed="0" w:qFormat="1"/>
-    <w:lsdException w:name="Quote" w:semiHidden="0" w:uiPriority="29" w:unhideWhenUsed="0" w:qFormat="1"/>
-    <w:lsdException w:name="Intense Quote" w:semiHidden="0" w:uiPriority="30" w:unhideWhenUsed="0" w:qFormat="1"/>
-    <w:lsdException w:name="Medium List 2 Accent 1" w:semiHidden="0" w:uiPriority="66" w:unhideWhenUsed="0"/>
-    <w:lsdException w:name="Medium Grid 1 Accent 1" w:semiHidden="0" w:uiPriority="67" w:unhideWhenUsed="0"/>
-    <w:lsdException w:name="Medium Grid 2 Accent 1" w:semiHidden="0" w:uiPriority="68" w:unhideWhenUsed="0"/>
-    <w:lsdException w:name="Medium Grid 3 Accent 1" w:semiHidden="0" w:uiPriority="69" w:unhideWhenUsed="0"/>
-    <w:lsdException w:name="Dark List Accent 1" w:semiHidden="0" w:uiPriority="70" w:unhideWhenUsed="0"/>
-    <w:lsdException w:name="Colorful Shading Accent 1" w:semiHidden="0" w:uiPriority="71" w:unhideWhenUsed="0"/>
-    <w:lsdException w:name="Colorful List Accent 1" w:semiHidden="0" w:uiPriority="72" w:unhideWhenUsed="0"/>
-    <w:lsdException w:name="Colorful Grid Accent 1" w:semiHidden="0" w:uiPriority="73" w:unhideWhenUsed="0"/>
-    <w:lsdException w:name="Light Shading Accent 2" w:semiHidden="0" w:uiPriority="60" w:unhideWhenUsed="0"/>
-    <w:lsdException w:name="Light List Accent 2" w:semiHidden="0" w:uiPriority="61" w:unhideWhenUsed="0"/>
-    <w:lsdException w:name="Light Grid Accent 2" w:semiHidden="0" w:uiPriority="62" w:unhideWhenUsed="0"/>
-    <w:lsdException w:name="Medium Shading 1 Accent 2" w:semiHidden="0" w:uiPriority="63" w:unhideWhenUsed="0"/>
-    <w:lsdException w:name="Medium Shading 2 Accent 2" w:semiHidden="0" w:uiPriority="64" w:unhideWhenUsed="0"/>
-    <w:lsdException w:name="Medium List 1 Accent 2" w:semiHidden="0" w:uiPriority="65" w:unhideWhenUsed="0"/>
-    <w:lsdException w:name="Medium List 2 Accent 2" w:semiHidden="0" w:uiPriority="66" w:unhideWhenUsed="0"/>
-    <w:lsdException w:name="Medium Grid 1 Accent 2" w:semiHidden="0" w:uiPriority="67" w:unhideWhenUsed="0"/>
-    <w:lsdException w:name="Medium Grid 2 Accent 2" w:semiHidden="0" w:uiPriority="68" w:unhideWhenUsed="0"/>
-    <w:lsdException w:name="Medium Grid 3 Accent 2" w:semiHidden="0" w:uiPriority="69" w:unhideWhenUsed="0"/>
-    <w:lsdException w:name="Dark List Accent 2" w:semiHidden="0" w:uiPriority="70" w:unhideWhenUsed="0"/>
-    <w:lsdException w:name="Colorful Shading Accent 2" w:semiHidden="0" w:uiPriority="71" w:unhideWhenUsed="0"/>
-    <w:lsdException w:name="Colorful List Accent 2" w:semiHidden="0" w:uiPriority="72" w:unhideWhenUsed="0"/>
-    <w:lsdException w:name="Colorful Grid Accent 2" w:semiHidden="0" w:uiPriority="73" w:unhideWhenUsed="0"/>
-    <w:lsdException w:name="Light Shading Accent 3" w:semiHidden="0" w:uiPriority="60" w:unhideWhenUsed="0"/>
-    <w:lsdException w:name="Light List Accent 3" w:semiHidden="0" w:uiPriority="61" w:unhideWhenUsed="0"/>
-    <w:lsdException w:name="Light Grid Accent 3" w:semiHidden="0" w:uiPriority="62" w:unhideWhenUsed="0"/>
-    <w:lsdException w:name="Medium Shading 1 Accent 3" w:semiHidden="0" w:uiPriority="63" w:unhideWhenUsed="0"/>
-    <w:lsdException w:name="Medium Shading 2 Accent 3" w:semiHidden="0" w:uiPriority="64" w:unhideWhenUsed="0"/>
-    <w:lsdException w:name="Medium List 1 Accent 3" w:semiHidden="0" w:uiPriority="65" w:unhideWhenUsed="0"/>
-    <w:lsdException w:name="Medium List 2 Accent 3" w:semiHidden="0" w:uiPriority="66" w:unhideWhenUsed="0"/>
-    <w:lsdException w:name="Medium Grid 1 Accent 3" w:semiHidden="0" w:uiPriority="67" w:unhideWhenUsed="0"/>
-    <w:lsdException w:name="Medium Grid 2 Accent 3" w:semiHidden="0" w:uiPriority="68" w:unhideWhenUsed="0"/>
-    <w:lsdException w:name="Medium Grid 3 Accent 3" w:semiHidden="0" w:uiPriority="69" w:unhideWhenUsed="0"/>
-    <w:lsdException w:name="Dark List Accent 3" w:semiHidden="0" w:uiPriority="70" w:unhideWhenUsed="0"/>
-    <w:lsdException w:name="Colorful Shading Accent 3" w:semiHidden="0" w:uiPriority="71" w:unhideWhenUsed="0"/>
-    <w:lsdException w:name="Colorful List Accent 3" w:semiHidden="0" w:uiPriority="72" w:unhideWhenUsed="0"/>
-    <w:lsdException w:name="Colorful Grid Accent 3" w:semiHidden="0" w:uiPriority="73" w:unhideWhenUsed="0"/>
-    <w:lsdException w:name="Light Shading Accent 4" w:semiHidden="0" w:uiPriority="60" w:unhideWhenUsed="0"/>
-    <w:lsdException w:name="Light List Accent 4" w:semiHidden="0" w:uiPriority="61" w:unhideWhenUsed="0"/>
-    <w:lsdException w:name="Light Grid Accent 4" w:semiHidden="0" w:uiPriority="62" w:unhideWhenUsed="0"/>
-    <w:lsdException w:name="Medium Shading 1 Accent 4" w:semiHidden="0" w:uiPriority="63" w:unhideWhenUsed="0"/>
-    <w:lsdException w:name="Medium Shading 2 Accent 4" w:semiHidden="0" w:uiPriority="64" w:unhideWhenUsed="0"/>
-    <w:lsdException w:name="Medium List 1 Accent 4" w:semiHidden="0" w:uiPriority="65" w:unhideWhenUsed="0"/>
-    <w:lsdException w:name="Medium List 2 Accent 4" w:semiHidden="0" w:uiPriority="66" w:unhideWhenUsed="0"/>
-    <w:lsdException w:name="Medium Grid 1 Accent 4" w:semiHidden="0" w:uiPriority="67" w:unhideWhenUsed="0"/>
-    <w:lsdException w:name="Medium Grid 2 Accent 4" w:semiHidden="0" w:uiPriority="68" w:unhideWhenUsed="0"/>
-    <w:lsdException w:name="Medium Grid 3 Accent 4" w:semiHidden="0" w:uiPriority="69" w:unhideWhenUsed="0"/>
-    <w:lsdException w:name="Dark List Accent 4" w:semiHidden="0" w:uiPriority="70" w:unhideWhenUsed="0"/>
-    <w:lsdException w:name="Colorful Shading Accent 4" w:semiHidden="0" w:uiPriority="71" w:unhideWhenUsed="0"/>
-    <w:lsdException w:name="Colorful List Accent 4" w:semiHidden="0" w:uiPriority="72" w:unhideWhenUsed="0"/>
-    <w:lsdException w:name="Colorful Grid Accent 4" w:semiHidden="0" w:uiPriority="73" w:unhideWhenUsed="0"/>
-    <w:lsdException w:name="Light Shading Accent 5" w:semiHidden="0" w:uiPriority="60" w:unhideWhenUsed="0"/>
-    <w:lsdException w:name="Light List Accent 5" w:semiHidden="0" w:uiPriority="61" w:unhideWhenUsed="0"/>
-    <w:lsdException w:name="Light Grid Accent 5" w:semiHidden="0" w:uiPriority="62" w:unhideWhenUsed="0"/>
-    <w:lsdException w:name="Medium Shading 1 Accent 5" w:semiHidden="0" w:uiPriority="63" w:unhideWhenUsed="0"/>
-    <w:lsdException w:name="Medium Shading 2 Accent 5" w:semiHidden="0" w:uiPriority="64" w:unhideWhenUsed="0"/>
-    <w:lsdException w:name="Medium List 1 Accent 5" w:semiHidden="0" w:uiPriority="65" w:unhideWhenUsed="0"/>
-    <w:lsdException w:name="Medium List 2 Accent 5" w:semiHidden="0" w:uiPriority="66" w:unhideWhenUsed="0"/>
-    <w:lsdException w:name="Medium Grid 1 Accent 5" w:semiHidden="0" w:uiPriority="67" w:unhideWhenUsed="0"/>
-    <w:lsdException w:name="Medium Grid 2 Accent 5" w:semiHidden="0" w:uiPriority="68" w:unhideWhenUsed="0"/>
-    <w:lsdException w:name="Medium Grid 3 Accent 5" w:semiHidden="0" w:uiPriority="69" w:unhideWhenUsed="0"/>
-    <w:lsdException w:name="Dark List Accent 5" w:semiHidden="0" w:uiPriority="70" w:unhideWhenUsed="0"/>
-    <w:lsdException w:name="Colorful Shading Accent 5" w:semiHidden="0" w:uiPriority="71" w:unhideWhenUsed="0"/>
-    <w:lsdException w:name="Colorful List Accent 5" w:semiHidden="0" w:uiPriority="72" w:unhideWhenUsed="0"/>
-    <w:lsdException w:name="Colorful Grid Accent 5" w:semiHidden="0" w:uiPriority="73" w:unhideWhenUsed="0"/>
-    <w:lsdException w:name="Light Shading Accent 6" w:semiHidden="0" w:uiPriority="60" w:unhideWhenUsed="0"/>
-    <w:lsdException w:name="Light List Accent 6" w:semiHidden="0" w:uiPriority="61" w:unhideWhenUsed="0"/>
-    <w:lsdException w:name="Light Grid Accent 6" w:semiHidden="0" w:uiPriority="62" w:unhideWhenUsed="0"/>
-    <w:lsdException w:name="Medium Shading 1 Accent 6" w:semiHidden="0" w:uiPriority="63" w:unhideWhenUsed="0"/>
-    <w:lsdException w:name="Medium Shading 2 Accent 6" w:semiHidden="0" w:uiPriority="64" w:unhideWhenUsed="0"/>
-    <w:lsdException w:name="Medium List 1 Accent 6" w:semiHidden="0" w:uiPriority="65" w:unhideWhenUsed="0"/>
-    <w:lsdException w:name="Medium List 2 Accent 6" w:semiHidden="0" w:uiPriority="66" w:unhideWhenUsed="0"/>
-    <w:lsdException w:name="Medium Grid 1 Accent 6" w:semiHidden="0" w:uiPriority="67" w:unhideWhenUsed="0"/>
-    <w:lsdException w:name="Medium Grid 2 Accent 6" w:semiHidden="0" w:uiPriority="68" w:unhideWhenUsed="0"/>
-    <w:lsdException w:name="Medium Grid 3 Accent 6" w:semiHidden="0" w:uiPriority="69" w:unhideWhenUsed="0"/>
-    <w:lsdException w:name="Dark List Accent 6" w:semiHidden="0" w:uiPriority="70" w:unhideWhenUsed="0"/>
-    <w:lsdException w:name="Colorful Shading Accent 6" w:semiHidden="0" w:uiPriority="71" w:unhideWhenUsed="0"/>
-    <w:lsdException w:name="Colorful List Accent 6" w:semiHidden="0" w:uiPriority="72" w:unhideWhenUsed="0"/>
-    <w:lsdException w:name="Colorful Grid Accent 6" w:semiHidden="0" w:uiPriority="73" w:unhideWhenUsed="0"/>
-    <w:lsdException w:name="Subtle Emphasis" w:semiHidden="0" w:uiPriority="19" w:unhideWhenUsed="0" w:qFormat="1"/>
-    <w:lsdException w:name="Intense Emphasis" w:semiHidden="0" w:uiPriority="21" w:unhideWhenUsed="0" w:qFormat="1"/>
-    <w:lsdException w:name="Subtle Reference" w:semiHidden="0" w:uiPriority="31" w:unhideWhenUsed="0" w:qFormat="1"/>
-    <w:lsdException w:name="Intense Reference" w:semiHidden="0" w:uiPriority="32" w:unhideWhenUsed="0" w:qFormat="1"/>
-    <w:lsdException w:name="Book Title" w:semiHidden="0" w:uiPriority="33" w:unhideWhenUsed="0" w:qFormat="1"/>
-    <w:lsdException w:name="Bibliography" w:uiPriority="37"/>
-    <w:lsdException w:name="TOC Heading" w:uiPriority="39" w:qFormat="1"/>
-  </w:latentStyles>
-  <w:style w:type="paragraph" w:default="1" w:styleId="Normal">
-    <w:name w:val="Normal"/>
-    <w:qFormat/>
-    <w:rsid w:val="00DC226B"/>
-    <w:rPr>
-      <w:rFonts w:ascii="Calibri" w:eastAsia="Calibri" w:hAnsi="Calibri" w:cs="Times New Roman"/>
-      <w:lang w:val="en-IE"/>
-    </w:rPr>
-  </w:style>
-  <w:style w:type="paragraph" w:styleId="Heading1">
-    <w:name w:val="heading 1"/>
-    <w:basedOn w:val="Normal"/>
-    <w:next w:val="Normal"/>
-    <w:link w:val="Heading1Char"/>
-    <w:uiPriority w:val="9"/>
-    <w:qFormat/>
-    <w:rsid w:val="000E2ED9"/>
-    <w:pPr>
-      <w:keepNext/>
-      <w:keepLines/>
-      <w:numPr>
-        <w:numId w:val="11"/>
-      </w:numPr>
-      <w:spacing w:before="240" w:after="0"/>
-      <w:outlineLvl w:val="0"/>
-    </w:pPr>
-    <w:rPr>
-      <w:rFonts w:asciiTheme="majorHAnsi" w:eastAsiaTheme="majorEastAsia" w:hAnsiTheme="majorHAnsi" w:cstheme="majorBidi"/>
-      <w:color w:val="365F91" w:themeColor="accent1" w:themeShade="BF"/>
-      <w:sz w:val="32"/>
-      <w:szCs w:val="32"/>
-    </w:rPr>
-  </w:style>
-  <w:style w:type="paragraph" w:styleId="Heading2">
-    <w:name w:val="heading 2"/>
-    <w:basedOn w:val="Normal"/>
-    <w:next w:val="Normal"/>
-    <w:link w:val="Heading2Char"/>
-    <w:uiPriority w:val="9"/>
-    <w:unhideWhenUsed/>
-    <w:qFormat/>
-    <w:rsid w:val="000E2ED9"/>
-    <w:pPr>
-      <w:keepNext/>
-      <w:keepLines/>
-      <w:numPr>
-        <w:ilvl w:val="1"/>
-        <w:numId w:val="11"/>
-      </w:numPr>
-      <w:spacing w:before="40" w:after="0"/>
-      <w:outlineLvl w:val="1"/>
-    </w:pPr>
-    <w:rPr>
-      <w:rFonts w:asciiTheme="majorHAnsi" w:eastAsiaTheme="majorEastAsia" w:hAnsiTheme="majorHAnsi" w:cstheme="majorBidi"/>
-      <w:color w:val="365F91" w:themeColor="accent1" w:themeShade="BF"/>
-      <w:sz w:val="26"/>
-      <w:szCs w:val="26"/>
-    </w:rPr>
-  </w:style>
-  <w:style w:type="paragraph" w:styleId="Heading3">
-    <w:name w:val="heading 3"/>
-    <w:basedOn w:val="Normal"/>
-    <w:next w:val="Normal"/>
-    <w:link w:val="Heading3Char"/>
-    <w:uiPriority w:val="9"/>
-    <w:semiHidden/>
-    <w:unhideWhenUsed/>
-    <w:qFormat/>
-    <w:rsid w:val="000E2ED9"/>
-    <w:pPr>
-      <w:keepNext/>
-      <w:keepLines/>
-      <w:numPr>
-        <w:ilvl w:val="2"/>
-        <w:numId w:val="11"/>
-      </w:numPr>
-      <w:spacing w:before="40" w:after="0"/>
-      <w:outlineLvl w:val="2"/>
-    </w:pPr>
-    <w:rPr>
-      <w:rFonts w:asciiTheme="majorHAnsi" w:eastAsiaTheme="majorEastAsia" w:hAnsiTheme="majorHAnsi" w:cstheme="majorBidi"/>
-      <w:color w:val="243F60" w:themeColor="accent1" w:themeShade="7F"/>
-      <w:sz w:val="24"/>
-      <w:szCs w:val="24"/>
-    </w:rPr>
-  </w:style>
-  <w:style w:type="paragraph" w:styleId="Heading4">
-    <w:name w:val="heading 4"/>
-    <w:basedOn w:val="Normal"/>
-    <w:next w:val="Normal"/>
-    <w:link w:val="Heading4Char"/>
-    <w:uiPriority w:val="9"/>
-    <w:semiHidden/>
-    <w:unhideWhenUsed/>
-    <w:qFormat/>
-    <w:rsid w:val="000E2ED9"/>
-    <w:pPr>
-      <w:keepNext/>
-      <w:keepLines/>
-      <w:numPr>
-        <w:ilvl w:val="3"/>
-        <w:numId w:val="11"/>
-      </w:numPr>
-      <w:spacing w:before="40" w:after="0"/>
-      <w:outlineLvl w:val="3"/>
-    </w:pPr>
-    <w:rPr>
-      <w:rFonts w:asciiTheme="majorHAnsi" w:eastAsiaTheme="majorEastAsia" w:hAnsiTheme="majorHAnsi" w:cstheme="majorBidi"/>
-      <w:i/>
-      <w:iCs/>
-      <w:color w:val="365F91" w:themeColor="accent1" w:themeShade="BF"/>
-    </w:rPr>
-  </w:style>
-  <w:style w:type="paragraph" w:styleId="Heading5">
-    <w:name w:val="heading 5"/>
-    <w:basedOn w:val="Normal"/>
-    <w:next w:val="Normal"/>
-    <w:link w:val="Heading5Char"/>
-    <w:uiPriority w:val="9"/>
-    <w:semiHidden/>
-    <w:unhideWhenUsed/>
-    <w:qFormat/>
-    <w:rsid w:val="000E2ED9"/>
-    <w:pPr>
-      <w:keepNext/>
-      <w:keepLines/>
-      <w:numPr>
-        <w:ilvl w:val="4"/>
-        <w:numId w:val="11"/>
-      </w:numPr>
-      <w:spacing w:before="40" w:after="0"/>
-      <w:outlineLvl w:val="4"/>
-    </w:pPr>
-    <w:rPr>
-      <w:rFonts w:asciiTheme="majorHAnsi" w:eastAsiaTheme="majorEastAsia" w:hAnsiTheme="majorHAnsi" w:cstheme="majorBidi"/>
-      <w:color w:val="365F91" w:themeColor="accent1" w:themeShade="BF"/>
-    </w:rPr>
-  </w:style>
-  <w:style w:type="paragraph" w:styleId="Heading6">
-    <w:name w:val="heading 6"/>
-    <w:basedOn w:val="Normal"/>
-    <w:next w:val="Normal"/>
-    <w:link w:val="Heading6Char"/>
-    <w:uiPriority w:val="9"/>
-    <w:semiHidden/>
-    <w:unhideWhenUsed/>
-    <w:qFormat/>
-    <w:rsid w:val="000E2ED9"/>
-    <w:pPr>
-      <w:keepNext/>
-      <w:keepLines/>
-      <w:numPr>
-        <w:ilvl w:val="5"/>
-        <w:numId w:val="11"/>
-      </w:numPr>
-      <w:spacing w:before="40" w:after="0"/>
-      <w:outlineLvl w:val="5"/>
-    </w:pPr>
-    <w:rPr>
-      <w:rFonts w:asciiTheme="majorHAnsi" w:eastAsiaTheme="majorEastAsia" w:hAnsiTheme="majorHAnsi" w:cstheme="majorBidi"/>
-      <w:color w:val="243F60" w:themeColor="accent1" w:themeShade="7F"/>
-    </w:rPr>
-  </w:style>
-  <w:style w:type="paragraph" w:styleId="Heading7">
-    <w:name w:val="heading 7"/>
-    <w:basedOn w:val="Normal"/>
-    <w:next w:val="Normal"/>
-    <w:link w:val="Heading7Char"/>
-    <w:uiPriority w:val="9"/>
-    <w:semiHidden/>
-    <w:unhideWhenUsed/>
-    <w:qFormat/>
-    <w:rsid w:val="000E2ED9"/>
-    <w:pPr>
-      <w:keepNext/>
-      <w:keepLines/>
-      <w:numPr>
-        <w:ilvl w:val="6"/>
-        <w:numId w:val="11"/>
-      </w:numPr>
-      <w:spacing w:before="40" w:after="0"/>
-      <w:outlineLvl w:val="6"/>
-    </w:pPr>
-    <w:rPr>
-      <w:rFonts w:asciiTheme="majorHAnsi" w:eastAsiaTheme="majorEastAsia" w:hAnsiTheme="majorHAnsi" w:cstheme="majorBidi"/>
-      <w:i/>
-      <w:iCs/>
-      <w:color w:val="243F60" w:themeColor="accent1" w:themeShade="7F"/>
-    </w:rPr>
-  </w:style>
-  <w:style w:type="paragraph" w:styleId="Heading8">
-    <w:name w:val="heading 8"/>
-    <w:basedOn w:val="Normal"/>
-    <w:next w:val="Normal"/>
-    <w:link w:val="Heading8Char"/>
-    <w:uiPriority w:val="9"/>
-    <w:semiHidden/>
-    <w:unhideWhenUsed/>
-    <w:qFormat/>
-    <w:rsid w:val="000E2ED9"/>
-    <w:pPr>
-      <w:keepNext/>
-      <w:keepLines/>
-      <w:numPr>
-        <w:ilvl w:val="7"/>
-        <w:numId w:val="11"/>
-      </w:numPr>
-      <w:spacing w:before="40" w:after="0"/>
-      <w:outlineLvl w:val="7"/>
-    </w:pPr>
-    <w:rPr>
-      <w:rFonts w:asciiTheme="majorHAnsi" w:eastAsiaTheme="majorEastAsia" w:hAnsiTheme="majorHAnsi" w:cstheme="majorBidi"/>
-      <w:color w:val="272727" w:themeColor="text1" w:themeTint="D8"/>
-      <w:sz w:val="21"/>
-      <w:szCs w:val="21"/>
-    </w:rPr>
-  </w:style>
-  <w:style w:type="paragraph" w:styleId="Heading9">
-    <w:name w:val="heading 9"/>
-    <w:basedOn w:val="Normal"/>
-    <w:next w:val="Normal"/>
-    <w:link w:val="Heading9Char"/>
-    <w:uiPriority w:val="9"/>
-    <w:semiHidden/>
-    <w:unhideWhenUsed/>
-    <w:qFormat/>
-    <w:rsid w:val="000E2ED9"/>
-    <w:pPr>
-      <w:keepNext/>
-      <w:keepLines/>
-      <w:numPr>
-        <w:ilvl w:val="8"/>
-        <w:numId w:val="11"/>
-      </w:numPr>
-      <w:spacing w:before="40" w:after="0"/>
-      <w:outlineLvl w:val="8"/>
-    </w:pPr>
-    <w:rPr>
-      <w:rFonts w:asciiTheme="majorHAnsi" w:eastAsiaTheme="majorEastAsia" w:hAnsiTheme="majorHAnsi" w:cstheme="majorBidi"/>
-      <w:i/>
-      <w:iCs/>
-      <w:color w:val="272727" w:themeColor="text1" w:themeTint="D8"/>
-      <w:sz w:val="21"/>
-      <w:szCs w:val="21"/>
-    </w:rPr>
-  </w:style>
-  <w:style w:type="character" w:default="1" w:styleId="DefaultParagraphFont">
-    <w:name w:val="Default Paragraph Font"/>
-    <w:uiPriority w:val="1"/>
-    <w:semiHidden/>
-    <w:unhideWhenUsed/>
-  </w:style>
-  <w:style w:type="table" w:default="1" w:styleId="TableNormal">
-    <w:name w:val="Normal Table"/>
-    <w:uiPriority w:val="99"/>
-    <w:semiHidden/>
-    <w:unhideWhenUsed/>
-    <w:tblPr>
-      <w:tblInd w:w="0" w:type="dxa"/>
-      <w:tblCellMar>
-        <w:top w:w="0" w:type="dxa"/>
-        <w:left w:w="108" w:type="dxa"/>
-        <w:bottom w:w="0" w:type="dxa"/>
-        <w:right w:w="108" w:type="dxa"/>
-      </w:tblCellMar>
-    </w:tblPr>
-  </w:style>
-  <w:style w:type="numbering" w:default="1" w:styleId="NoList">
-    <w:name w:val="No List"/>
-    <w:uiPriority w:val="99"/>
-    <w:semiHidden/>
-    <w:unhideWhenUsed/>
-  </w:style>
-  <w:style w:type="paragraph" w:styleId="ListParagraph">
-    <w:name w:val="List Paragraph"/>
-    <w:basedOn w:val="Normal"/>
-    <w:uiPriority w:val="34"/>
-    <w:qFormat/>
-    <w:rsid w:val="00D70026"/>
-    <w:pPr>
-      <w:ind w:left="720"/>
-      <w:contextualSpacing/>
-    </w:pPr>
-  </w:style>
-  <w:style w:type="character" w:customStyle="1" w:styleId="Heading1Char">
-    <w:name w:val="Heading 1 Char"/>
+  <w:style w:type="character" w:styleId="Hyperlink">
+    <w:name w:val="Hyperlink"/>
     <w:basedOn w:val="DefaultParagraphFont"/>
-    <w:link w:val="Heading1"/>
-    <w:uiPriority w:val="9"/>
-    <w:rsid w:val="000E2ED9"/>
-    <w:rPr>
-      <w:rFonts w:asciiTheme="majorHAnsi" w:eastAsiaTheme="majorEastAsia" w:hAnsiTheme="majorHAnsi" w:cstheme="majorBidi"/>
-      <w:color w:val="365F91" w:themeColor="accent1" w:themeShade="BF"/>
-      <w:sz w:val="32"/>
-      <w:szCs w:val="32"/>
-      <w:lang w:val="en-IE"/>
-    </w:rPr>
-  </w:style>
-  <w:style w:type="character" w:customStyle="1" w:styleId="Heading2Char">
-    <w:name w:val="Heading 2 Char"/>
-    <w:basedOn w:val="DefaultParagraphFont"/>
-    <w:link w:val="Heading2"/>
-    <w:uiPriority w:val="9"/>
-    <w:rsid w:val="000E2ED9"/>
-    <w:rPr>
-      <w:rFonts w:asciiTheme="majorHAnsi" w:eastAsiaTheme="majorEastAsia" w:hAnsiTheme="majorHAnsi" w:cstheme="majorBidi"/>
-      <w:color w:val="365F91" w:themeColor="accent1" w:themeShade="BF"/>
-      <w:sz w:val="26"/>
-      <w:szCs w:val="26"/>
-      <w:lang w:val="en-IE"/>
-    </w:rPr>
-  </w:style>
-  <w:style w:type="character" w:customStyle="1" w:styleId="Heading3Char">
-    <w:name w:val="Heading 3 Char"/>
-    <w:basedOn w:val="DefaultParagraphFont"/>
-    <w:link w:val="Heading3"/>
-    <w:uiPriority w:val="9"/>
-    <w:semiHidden/>
-    <w:rsid w:val="000E2ED9"/>
-    <w:rPr>
-      <w:rFonts w:asciiTheme="majorHAnsi" w:eastAsiaTheme="majorEastAsia" w:hAnsiTheme="majorHAnsi" w:cstheme="majorBidi"/>
-      <w:color w:val="243F60" w:themeColor="accent1" w:themeShade="7F"/>
-      <w:sz w:val="24"/>
-      <w:szCs w:val="24"/>
-      <w:lang w:val="en-IE"/>
-    </w:rPr>
-  </w:style>
-  <w:style w:type="character" w:customStyle="1" w:styleId="Heading4Char">
-    <w:name w:val="Heading 4 Char"/>
-    <w:basedOn w:val="DefaultParagraphFont"/>
-    <w:link w:val="Heading4"/>
-    <w:uiPriority w:val="9"/>
-    <w:semiHidden/>
-    <w:rsid w:val="000E2ED9"/>
-    <w:rPr>
-      <w:rFonts w:asciiTheme="majorHAnsi" w:eastAsiaTheme="majorEastAsia" w:hAnsiTheme="majorHAnsi" w:cstheme="majorBidi"/>
-      <w:i/>
-      <w:iCs/>
-      <w:color w:val="365F91" w:themeColor="accent1" w:themeShade="BF"/>
-      <w:lang w:val="en-IE"/>
-    </w:rPr>
-  </w:style>
-  <w:style w:type="character" w:customStyle="1" w:styleId="Heading5Char">
-    <w:name w:val="Heading 5 Char"/>
-    <w:basedOn w:val="DefaultParagraphFont"/>
-    <w:link w:val="Heading5"/>
-    <w:uiPriority w:val="9"/>
-    <w:semiHidden/>
-    <w:rsid w:val="000E2ED9"/>
-    <w:rPr>
-      <w:rFonts w:asciiTheme="majorHAnsi" w:eastAsiaTheme="majorEastAsia" w:hAnsiTheme="majorHAnsi" w:cstheme="majorBidi"/>
-      <w:color w:val="365F91" w:themeColor="accent1" w:themeShade="BF"/>
-      <w:lang w:val="en-IE"/>
-    </w:rPr>
-  </w:style>
-  <w:style w:type="character" w:customStyle="1" w:styleId="Heading6Char">
-    <w:name w:val="Heading 6 Char"/>
-    <w:basedOn w:val="DefaultParagraphFont"/>
-    <w:link w:val="Heading6"/>
-    <w:uiPriority w:val="9"/>
-    <w:semiHidden/>
-    <w:rsid w:val="000E2ED9"/>
-    <w:rPr>
-      <w:rFonts w:asciiTheme="majorHAnsi" w:eastAsiaTheme="majorEastAsia" w:hAnsiTheme="majorHAnsi" w:cstheme="majorBidi"/>
-      <w:color w:val="243F60" w:themeColor="accent1" w:themeShade="7F"/>
-      <w:lang w:val="en-IE"/>
-    </w:rPr>
-  </w:style>
-  <w:style w:type="character" w:customStyle="1" w:styleId="Heading7Char">
-    <w:name w:val="Heading 7 Char"/>
-    <w:basedOn w:val="DefaultParagraphFont"/>
-    <w:link w:val="Heading7"/>
-    <w:uiPriority w:val="9"/>
-    <w:semiHidden/>
-    <w:rsid w:val="000E2ED9"/>
-    <w:rPr>
-      <w:rFonts w:asciiTheme="majorHAnsi" w:eastAsiaTheme="majorEastAsia" w:hAnsiTheme="majorHAnsi" w:cstheme="majorBidi"/>
-      <w:i/>
-      <w:iCs/>
-      <w:color w:val="243F60" w:themeColor="accent1" w:themeShade="7F"/>
-      <w:lang w:val="en-IE"/>
-    </w:rPr>
-  </w:style>
-  <w:style w:type="character" w:customStyle="1" w:styleId="Heading8Char">
-    <w:name w:val="Heading 8 Char"/>
-    <w:basedOn w:val="DefaultParagraphFont"/>
-    <w:link w:val="Heading8"/>
-    <w:uiPriority w:val="9"/>
-    <w:semiHidden/>
-    <w:rsid w:val="000E2ED9"/>
-    <w:rPr>
-      <w:rFonts w:asciiTheme="majorHAnsi" w:eastAsiaTheme="majorEastAsia" w:hAnsiTheme="majorHAnsi" w:cstheme="majorBidi"/>
-      <w:color w:val="272727" w:themeColor="text1" w:themeTint="D8"/>
-      <w:sz w:val="21"/>
-      <w:szCs w:val="21"/>
-      <w:lang w:val="en-IE"/>
-    </w:rPr>
-  </w:style>
-  <w:style w:type="character" w:customStyle="1" w:styleId="Heading9Char">
-    <w:name w:val="Heading 9 Char"/>
-    <w:basedOn w:val="DefaultParagraphFont"/>
-    <w:link w:val="Heading9"/>
-    <w:uiPriority w:val="9"/>
-    <w:semiHidden/>
-    <w:rsid w:val="000E2ED9"/>
-    <w:rPr>
-      <w:rFonts w:asciiTheme="majorHAnsi" w:eastAsiaTheme="majorEastAsia" w:hAnsiTheme="majorHAnsi" w:cstheme="majorBidi"/>
-      <w:i/>
-      <w:iCs/>
-      <w:color w:val="272727" w:themeColor="text1" w:themeTint="D8"/>
-      <w:sz w:val="21"/>
-      <w:szCs w:val="21"/>
-      <w:lang w:val="en-IE"/>
-    </w:rPr>
-  </w:style>
-  <w:style w:type="table" w:styleId="TableGrid">
-    <w:name w:val="Table Grid"/>
-    <w:basedOn w:val="TableNormal"/>
-    <w:uiPriority w:val="59"/>
-    <w:rsid w:val="007D2648"/>
-    <w:pPr>
-      <w:spacing w:after="0" w:line="240" w:lineRule="auto"/>
-    </w:pPr>
-    <w:rPr>
-      <w:szCs w:val="28"/>
-      <w:lang w:bidi="bn-BD"/>
-    </w:rPr>
-    <w:tblPr>
-      <w:tblBorders>
-        <w:top w:val="single" w:sz="4" w:space="0" w:color="000000" w:themeColor="text1"/>
-        <w:left w:val="single" w:sz="4" w:space="0" w:color="000000" w:themeColor="text1"/>
-        <w:bottom w:val="single" w:sz="4" w:space="0" w:color="000000" w:themeColor="text1"/>
-        <w:right w:val="single" w:sz="4" w:space="0" w:color="000000" w:themeColor="text1"/>
-        <w:insideH w:val="single" w:sz="4" w:space="0" w:color="000000" w:themeColor="text1"/>
-        <w:insideV w:val="single" w:sz="4" w:space="0" w:color="000000" w:themeColor="text1"/>
-      </w:tblBorders>
-    </w:tblPr>
-  </w:style>
-  <w:style w:type="paragraph" w:styleId="BalloonText">
-    <w:name w:val="Balloon Text"/>
-    <w:basedOn w:val="Normal"/>
-    <w:link w:val="BalloonTextChar"/>
-    <w:uiPriority w:val="99"/>
-    <w:semiHidden/>
-    <w:unhideWhenUsed/>
-    <w:rsid w:val="005A109A"/>
-    <w:pPr>
-      <w:spacing w:after="0" w:line="240" w:lineRule="auto"/>
-    </w:pPr>
-    <w:rPr>
-      <w:rFonts w:ascii="Tahoma" w:hAnsi="Tahoma" w:cs="Tahoma"/>
-      <w:sz w:val="16"/>
-      <w:szCs w:val="16"/>
-    </w:rPr>
-  </w:style>
-  <w:style w:type="character" w:customStyle="1" w:styleId="BalloonTextChar">
-    <w:name w:val="Balloon Text Char"/>
-    <w:basedOn w:val="DefaultParagraphFont"/>
-    <w:link w:val="BalloonText"/>
-    <w:uiPriority w:val="99"/>
-    <w:semiHidden/>
-    <w:rsid w:val="005A109A"/>
-    <w:rPr>
-      <w:rFonts w:ascii="Tahoma" w:eastAsia="Calibri" w:hAnsi="Tahoma" w:cs="Tahoma"/>
-      <w:sz w:val="16"/>
-      <w:szCs w:val="16"/>
-      <w:lang w:val="en-IE"/>
-    </w:rPr>
-  </w:style>
-  <w:style w:type="paragraph" w:styleId="Header">
-    <w:name w:val="header"/>
-    <w:basedOn w:val="Normal"/>
-    <w:link w:val="HeaderChar"/>
     <w:uiPriority w:val="99"/>
     <w:unhideWhenUsed/>
-    <w:rsid w:val="00854FBB"/>
-    <w:pPr>
-      <w:tabs>
-        <w:tab w:val="center" w:pos="4513"/>
-        <w:tab w:val="right" w:pos="9026"/>
-      </w:tabs>
-      <w:spacing w:after="0" w:line="240" w:lineRule="auto"/>
-    </w:pPr>
-  </w:style>
-  <w:style w:type="character" w:customStyle="1" w:styleId="HeaderChar">
-    <w:name w:val="Header Char"/>
-    <w:basedOn w:val="DefaultParagraphFont"/>
-    <w:link w:val="Header"/>
-    <w:uiPriority w:val="99"/>
-    <w:rsid w:val="00854FBB"/>
+    <w:rsid w:val="00685625"/>
     <w:rPr>
-      <w:rFonts w:ascii="Calibri" w:eastAsia="Calibri" w:hAnsi="Calibri" w:cs="Times New Roman"/>
-      <w:lang w:val="en-IE"/>
+      <w:color w:val="0000FF" w:themeColor="hyperlink"/>
+      <w:u w:val="single"/>
     </w:rPr>
-  </w:style>
-  <w:style w:type="paragraph" w:styleId="Footer">
-    <w:name w:val="footer"/>
-    <w:basedOn w:val="Normal"/>
-    <w:link w:val="FooterChar"/>
-    <w:uiPriority w:val="99"/>
-    <w:unhideWhenUsed/>
-    <w:rsid w:val="00854FBB"/>
-    <w:pPr>
-      <w:tabs>
-        <w:tab w:val="center" w:pos="4513"/>
-        <w:tab w:val="right" w:pos="9026"/>
-      </w:tabs>
-      <w:spacing w:after="0" w:line="240" w:lineRule="auto"/>
-    </w:pPr>
-  </w:style>
-  <w:style w:type="character" w:customStyle="1" w:styleId="FooterChar">
-    <w:name w:val="Footer Char"/>
-    <w:basedOn w:val="DefaultParagraphFont"/>
-    <w:link w:val="Footer"/>
-    <w:uiPriority w:val="99"/>
-    <w:rsid w:val="00854FBB"/>
-    <w:rPr>
-      <w:rFonts w:ascii="Calibri" w:eastAsia="Calibri" w:hAnsi="Calibri" w:cs="Times New Roman"/>
-      <w:lang w:val="en-IE"/>
-    </w:rPr>
-  </w:style>
-  <w:style w:type="character" w:customStyle="1" w:styleId="css-truncate">
-    <w:name w:val="css-truncate"/>
-    <w:basedOn w:val="DefaultParagraphFont"/>
-    <w:rsid w:val="001B775D"/>
   </w:style>
 </w:styles>
 </file>

</xml_diff>